<commit_message>
modal con parametros vuelat
</commit_message>
<xml_diff>
--- a/src/documentacion/pasos navegacion.docx
+++ b/src/documentacion/pasos navegacion.docx
@@ -4785,6 +4785,4277 @@
         <w:t>NavParams</w:t>
       </w:r>
       <w:proofErr w:type="spellEnd"/>
+    </w:p>
+    <w:p>
+      <w:r>
+        <w:t>TABS</w:t>
+      </w:r>
+    </w:p>
+    <w:p>
+      <w:proofErr w:type="spellStart"/>
+      <w:r>
+        <w:t>tabs.ts</w:t>
+      </w:r>
+      <w:proofErr w:type="spellEnd"/>
+    </w:p>
+    <w:p>
+      <w:pPr>
+        <w:shd w:val="clear" w:color="auto" w:fill="1E1E1E"/>
+        <w:spacing w:after="0" w:line="480" w:lineRule="atLeast"/>
+        <w:rPr>
+          <w:rFonts w:ascii="Consolas" w:eastAsia="Times New Roman" w:hAnsi="Consolas" w:cs="Times New Roman"/>
+          <w:color w:val="D4D4D4"/>
+          <w:sz w:val="36"/>
+          <w:szCs w:val="36"/>
+          <w:lang w:eastAsia="es-ES"/>
+        </w:rPr>
+      </w:pPr>
+      <w:proofErr w:type="spellStart"/>
+      <w:r>
+        <w:rPr>
+          <w:rFonts w:ascii="Consolas" w:eastAsia="Times New Roman" w:hAnsi="Consolas" w:cs="Times New Roman"/>
+          <w:color w:val="C586C0"/>
+          <w:sz w:val="36"/>
+          <w:szCs w:val="36"/>
+          <w:lang w:eastAsia="es-ES"/>
+        </w:rPr>
+        <w:t>import</w:t>
+      </w:r>
+      <w:proofErr w:type="spellEnd"/>
+      <w:r>
+        <w:rPr>
+          <w:rFonts w:ascii="Consolas" w:eastAsia="Times New Roman" w:hAnsi="Consolas" w:cs="Times New Roman"/>
+          <w:color w:val="D4D4D4"/>
+          <w:sz w:val="36"/>
+          <w:szCs w:val="36"/>
+          <w:lang w:eastAsia="es-ES"/>
+        </w:rPr>
+        <w:t xml:space="preserve"> </w:t>
+      </w:r>
+      <w:proofErr w:type="gramStart"/>
+      <w:r>
+        <w:rPr>
+          <w:rFonts w:ascii="Consolas" w:eastAsia="Times New Roman" w:hAnsi="Consolas" w:cs="Times New Roman"/>
+          <w:color w:val="D4D4D4"/>
+          <w:sz w:val="36"/>
+          <w:szCs w:val="36"/>
+          <w:lang w:eastAsia="es-ES"/>
+        </w:rPr>
+        <w:t xml:space="preserve">{ </w:t>
+      </w:r>
+      <w:proofErr w:type="spellStart"/>
+      <w:r>
+        <w:rPr>
+          <w:rFonts w:ascii="Consolas" w:eastAsia="Times New Roman" w:hAnsi="Consolas" w:cs="Times New Roman"/>
+          <w:color w:val="9CDCFE"/>
+          <w:sz w:val="36"/>
+          <w:szCs w:val="36"/>
+          <w:lang w:eastAsia="es-ES"/>
+        </w:rPr>
+        <w:t>AjustesPage</w:t>
+      </w:r>
+      <w:proofErr w:type="spellEnd"/>
+      <w:proofErr w:type="gramEnd"/>
+      <w:r>
+        <w:rPr>
+          <w:rFonts w:ascii="Consolas" w:eastAsia="Times New Roman" w:hAnsi="Consolas" w:cs="Times New Roman"/>
+          <w:color w:val="D4D4D4"/>
+          <w:sz w:val="36"/>
+          <w:szCs w:val="36"/>
+          <w:lang w:eastAsia="es-ES"/>
+        </w:rPr>
+        <w:t xml:space="preserve"> } </w:t>
+      </w:r>
+      <w:proofErr w:type="spellStart"/>
+      <w:r>
+        <w:rPr>
+          <w:rFonts w:ascii="Consolas" w:eastAsia="Times New Roman" w:hAnsi="Consolas" w:cs="Times New Roman"/>
+          <w:color w:val="C586C0"/>
+          <w:sz w:val="36"/>
+          <w:szCs w:val="36"/>
+          <w:lang w:eastAsia="es-ES"/>
+        </w:rPr>
+        <w:t>from</w:t>
+      </w:r>
+      <w:proofErr w:type="spellEnd"/>
+      <w:r>
+        <w:rPr>
+          <w:rFonts w:ascii="Consolas" w:eastAsia="Times New Roman" w:hAnsi="Consolas" w:cs="Times New Roman"/>
+          <w:color w:val="D4D4D4"/>
+          <w:sz w:val="36"/>
+          <w:szCs w:val="36"/>
+          <w:lang w:eastAsia="es-ES"/>
+        </w:rPr>
+        <w:t xml:space="preserve"> </w:t>
+      </w:r>
+      <w:r>
+        <w:rPr>
+          <w:rFonts w:ascii="Consolas" w:eastAsia="Times New Roman" w:hAnsi="Consolas" w:cs="Times New Roman"/>
+          <w:color w:val="CE9178"/>
+          <w:sz w:val="36"/>
+          <w:szCs w:val="36"/>
+          <w:lang w:eastAsia="es-ES"/>
+        </w:rPr>
+        <w:t>'./../ajustes/ajustes'</w:t>
+      </w:r>
+      <w:r>
+        <w:rPr>
+          <w:rFonts w:ascii="Consolas" w:eastAsia="Times New Roman" w:hAnsi="Consolas" w:cs="Times New Roman"/>
+          <w:color w:val="D4D4D4"/>
+          <w:sz w:val="36"/>
+          <w:szCs w:val="36"/>
+          <w:lang w:eastAsia="es-ES"/>
+        </w:rPr>
+        <w:t>;</w:t>
+      </w:r>
+    </w:p>
+    <w:p>
+      <w:pPr>
+        <w:shd w:val="clear" w:color="auto" w:fill="1E1E1E"/>
+        <w:spacing w:after="0" w:line="480" w:lineRule="atLeast"/>
+        <w:rPr>
+          <w:rFonts w:ascii="Consolas" w:eastAsia="Times New Roman" w:hAnsi="Consolas" w:cs="Times New Roman"/>
+          <w:color w:val="D4D4D4"/>
+          <w:sz w:val="36"/>
+          <w:szCs w:val="36"/>
+          <w:lang w:eastAsia="es-ES"/>
+        </w:rPr>
+      </w:pPr>
+      <w:proofErr w:type="spellStart"/>
+      <w:r>
+        <w:rPr>
+          <w:rFonts w:ascii="Consolas" w:eastAsia="Times New Roman" w:hAnsi="Consolas" w:cs="Times New Roman"/>
+          <w:color w:val="C586C0"/>
+          <w:sz w:val="36"/>
+          <w:szCs w:val="36"/>
+          <w:lang w:eastAsia="es-ES"/>
+        </w:rPr>
+        <w:lastRenderedPageBreak/>
+        <w:t>import</w:t>
+      </w:r>
+      <w:proofErr w:type="spellEnd"/>
+      <w:r>
+        <w:rPr>
+          <w:rFonts w:ascii="Consolas" w:eastAsia="Times New Roman" w:hAnsi="Consolas" w:cs="Times New Roman"/>
+          <w:color w:val="D4D4D4"/>
+          <w:sz w:val="36"/>
+          <w:szCs w:val="36"/>
+          <w:lang w:eastAsia="es-ES"/>
+        </w:rPr>
+        <w:t xml:space="preserve"> </w:t>
+      </w:r>
+      <w:proofErr w:type="gramStart"/>
+      <w:r>
+        <w:rPr>
+          <w:rFonts w:ascii="Consolas" w:eastAsia="Times New Roman" w:hAnsi="Consolas" w:cs="Times New Roman"/>
+          <w:color w:val="D4D4D4"/>
+          <w:sz w:val="36"/>
+          <w:szCs w:val="36"/>
+          <w:lang w:eastAsia="es-ES"/>
+        </w:rPr>
+        <w:t xml:space="preserve">{ </w:t>
+      </w:r>
+      <w:proofErr w:type="spellStart"/>
+      <w:r>
+        <w:rPr>
+          <w:rFonts w:ascii="Consolas" w:eastAsia="Times New Roman" w:hAnsi="Consolas" w:cs="Times New Roman"/>
+          <w:color w:val="9CDCFE"/>
+          <w:sz w:val="36"/>
+          <w:szCs w:val="36"/>
+          <w:lang w:eastAsia="es-ES"/>
+        </w:rPr>
+        <w:t>PrincipalPage</w:t>
+      </w:r>
+      <w:proofErr w:type="spellEnd"/>
+      <w:proofErr w:type="gramEnd"/>
+      <w:r>
+        <w:rPr>
+          <w:rFonts w:ascii="Consolas" w:eastAsia="Times New Roman" w:hAnsi="Consolas" w:cs="Times New Roman"/>
+          <w:color w:val="D4D4D4"/>
+          <w:sz w:val="36"/>
+          <w:szCs w:val="36"/>
+          <w:lang w:eastAsia="es-ES"/>
+        </w:rPr>
+        <w:t xml:space="preserve"> } </w:t>
+      </w:r>
+      <w:proofErr w:type="spellStart"/>
+      <w:r>
+        <w:rPr>
+          <w:rFonts w:ascii="Consolas" w:eastAsia="Times New Roman" w:hAnsi="Consolas" w:cs="Times New Roman"/>
+          <w:color w:val="C586C0"/>
+          <w:sz w:val="36"/>
+          <w:szCs w:val="36"/>
+          <w:lang w:eastAsia="es-ES"/>
+        </w:rPr>
+        <w:t>from</w:t>
+      </w:r>
+      <w:proofErr w:type="spellEnd"/>
+      <w:r>
+        <w:rPr>
+          <w:rFonts w:ascii="Consolas" w:eastAsia="Times New Roman" w:hAnsi="Consolas" w:cs="Times New Roman"/>
+          <w:color w:val="D4D4D4"/>
+          <w:sz w:val="36"/>
+          <w:szCs w:val="36"/>
+          <w:lang w:eastAsia="es-ES"/>
+        </w:rPr>
+        <w:t xml:space="preserve"> </w:t>
+      </w:r>
+      <w:r>
+        <w:rPr>
+          <w:rFonts w:ascii="Consolas" w:eastAsia="Times New Roman" w:hAnsi="Consolas" w:cs="Times New Roman"/>
+          <w:color w:val="CE9178"/>
+          <w:sz w:val="36"/>
+          <w:szCs w:val="36"/>
+          <w:lang w:eastAsia="es-ES"/>
+        </w:rPr>
+        <w:t>'./../principal/principal'</w:t>
+      </w:r>
+      <w:r>
+        <w:rPr>
+          <w:rFonts w:ascii="Consolas" w:eastAsia="Times New Roman" w:hAnsi="Consolas" w:cs="Times New Roman"/>
+          <w:color w:val="D4D4D4"/>
+          <w:sz w:val="36"/>
+          <w:szCs w:val="36"/>
+          <w:lang w:eastAsia="es-ES"/>
+        </w:rPr>
+        <w:t>;</w:t>
+      </w:r>
+    </w:p>
+    <w:p>
+      <w:pPr>
+        <w:shd w:val="clear" w:color="auto" w:fill="1E1E1E"/>
+        <w:spacing w:after="0" w:line="480" w:lineRule="atLeast"/>
+        <w:rPr>
+          <w:rFonts w:ascii="Consolas" w:eastAsia="Times New Roman" w:hAnsi="Consolas" w:cs="Times New Roman"/>
+          <w:color w:val="D4D4D4"/>
+          <w:sz w:val="36"/>
+          <w:szCs w:val="36"/>
+          <w:lang w:eastAsia="es-ES"/>
+        </w:rPr>
+      </w:pPr>
+      <w:proofErr w:type="spellStart"/>
+      <w:r>
+        <w:rPr>
+          <w:rFonts w:ascii="Consolas" w:eastAsia="Times New Roman" w:hAnsi="Consolas" w:cs="Times New Roman"/>
+          <w:color w:val="C586C0"/>
+          <w:sz w:val="36"/>
+          <w:szCs w:val="36"/>
+          <w:lang w:eastAsia="es-ES"/>
+        </w:rPr>
+        <w:t>import</w:t>
+      </w:r>
+      <w:proofErr w:type="spellEnd"/>
+      <w:r>
+        <w:rPr>
+          <w:rFonts w:ascii="Consolas" w:eastAsia="Times New Roman" w:hAnsi="Consolas" w:cs="Times New Roman"/>
+          <w:color w:val="D4D4D4"/>
+          <w:sz w:val="36"/>
+          <w:szCs w:val="36"/>
+          <w:lang w:eastAsia="es-ES"/>
+        </w:rPr>
+        <w:t xml:space="preserve"> </w:t>
+      </w:r>
+      <w:proofErr w:type="gramStart"/>
+      <w:r>
+        <w:rPr>
+          <w:rFonts w:ascii="Consolas" w:eastAsia="Times New Roman" w:hAnsi="Consolas" w:cs="Times New Roman"/>
+          <w:color w:val="D4D4D4"/>
+          <w:sz w:val="36"/>
+          <w:szCs w:val="36"/>
+          <w:lang w:eastAsia="es-ES"/>
+        </w:rPr>
+        <w:t xml:space="preserve">{ </w:t>
+      </w:r>
+      <w:proofErr w:type="spellStart"/>
+      <w:r>
+        <w:rPr>
+          <w:rFonts w:ascii="Consolas" w:eastAsia="Times New Roman" w:hAnsi="Consolas" w:cs="Times New Roman"/>
+          <w:color w:val="9CDCFE"/>
+          <w:sz w:val="36"/>
+          <w:szCs w:val="36"/>
+          <w:lang w:eastAsia="es-ES"/>
+        </w:rPr>
+        <w:t>Component</w:t>
+      </w:r>
+      <w:proofErr w:type="spellEnd"/>
+      <w:proofErr w:type="gramEnd"/>
+      <w:r>
+        <w:rPr>
+          <w:rFonts w:ascii="Consolas" w:eastAsia="Times New Roman" w:hAnsi="Consolas" w:cs="Times New Roman"/>
+          <w:color w:val="D4D4D4"/>
+          <w:sz w:val="36"/>
+          <w:szCs w:val="36"/>
+          <w:lang w:eastAsia="es-ES"/>
+        </w:rPr>
+        <w:t xml:space="preserve"> } </w:t>
+      </w:r>
+      <w:proofErr w:type="spellStart"/>
+      <w:r>
+        <w:rPr>
+          <w:rFonts w:ascii="Consolas" w:eastAsia="Times New Roman" w:hAnsi="Consolas" w:cs="Times New Roman"/>
+          <w:color w:val="C586C0"/>
+          <w:sz w:val="36"/>
+          <w:szCs w:val="36"/>
+          <w:lang w:eastAsia="es-ES"/>
+        </w:rPr>
+        <w:t>from</w:t>
+      </w:r>
+      <w:proofErr w:type="spellEnd"/>
+      <w:r>
+        <w:rPr>
+          <w:rFonts w:ascii="Consolas" w:eastAsia="Times New Roman" w:hAnsi="Consolas" w:cs="Times New Roman"/>
+          <w:color w:val="D4D4D4"/>
+          <w:sz w:val="36"/>
+          <w:szCs w:val="36"/>
+          <w:lang w:eastAsia="es-ES"/>
+        </w:rPr>
+        <w:t xml:space="preserve"> </w:t>
+      </w:r>
+      <w:r>
+        <w:rPr>
+          <w:rFonts w:ascii="Consolas" w:eastAsia="Times New Roman" w:hAnsi="Consolas" w:cs="Times New Roman"/>
+          <w:color w:val="CE9178"/>
+          <w:sz w:val="36"/>
+          <w:szCs w:val="36"/>
+          <w:lang w:eastAsia="es-ES"/>
+        </w:rPr>
+        <w:t>'@angular/</w:t>
+      </w:r>
+      <w:proofErr w:type="spellStart"/>
+      <w:r>
+        <w:rPr>
+          <w:rFonts w:ascii="Consolas" w:eastAsia="Times New Roman" w:hAnsi="Consolas" w:cs="Times New Roman"/>
+          <w:color w:val="CE9178"/>
+          <w:sz w:val="36"/>
+          <w:szCs w:val="36"/>
+          <w:lang w:eastAsia="es-ES"/>
+        </w:rPr>
+        <w:t>core</w:t>
+      </w:r>
+      <w:proofErr w:type="spellEnd"/>
+      <w:r>
+        <w:rPr>
+          <w:rFonts w:ascii="Consolas" w:eastAsia="Times New Roman" w:hAnsi="Consolas" w:cs="Times New Roman"/>
+          <w:color w:val="CE9178"/>
+          <w:sz w:val="36"/>
+          <w:szCs w:val="36"/>
+          <w:lang w:eastAsia="es-ES"/>
+        </w:rPr>
+        <w:t>'</w:t>
+      </w:r>
+      <w:r>
+        <w:rPr>
+          <w:rFonts w:ascii="Consolas" w:eastAsia="Times New Roman" w:hAnsi="Consolas" w:cs="Times New Roman"/>
+          <w:color w:val="D4D4D4"/>
+          <w:sz w:val="36"/>
+          <w:szCs w:val="36"/>
+          <w:lang w:eastAsia="es-ES"/>
+        </w:rPr>
+        <w:t>;</w:t>
+      </w:r>
+    </w:p>
+    <w:p>
+      <w:pPr>
+        <w:shd w:val="clear" w:color="auto" w:fill="1E1E1E"/>
+        <w:spacing w:after="0" w:line="480" w:lineRule="atLeast"/>
+        <w:rPr>
+          <w:rFonts w:ascii="Consolas" w:eastAsia="Times New Roman" w:hAnsi="Consolas" w:cs="Times New Roman"/>
+          <w:color w:val="D4D4D4"/>
+          <w:sz w:val="36"/>
+          <w:szCs w:val="36"/>
+          <w:lang w:eastAsia="es-ES"/>
+        </w:rPr>
+      </w:pPr>
+      <w:proofErr w:type="spellStart"/>
+      <w:r>
+        <w:rPr>
+          <w:rFonts w:ascii="Consolas" w:eastAsia="Times New Roman" w:hAnsi="Consolas" w:cs="Times New Roman"/>
+          <w:color w:val="C586C0"/>
+          <w:sz w:val="36"/>
+          <w:szCs w:val="36"/>
+          <w:lang w:eastAsia="es-ES"/>
+        </w:rPr>
+        <w:t>import</w:t>
+      </w:r>
+      <w:proofErr w:type="spellEnd"/>
+      <w:r>
+        <w:rPr>
+          <w:rFonts w:ascii="Consolas" w:eastAsia="Times New Roman" w:hAnsi="Consolas" w:cs="Times New Roman"/>
+          <w:color w:val="D4D4D4"/>
+          <w:sz w:val="36"/>
+          <w:szCs w:val="36"/>
+          <w:lang w:eastAsia="es-ES"/>
+        </w:rPr>
+        <w:t xml:space="preserve"> </w:t>
+      </w:r>
+      <w:proofErr w:type="gramStart"/>
+      <w:r>
+        <w:rPr>
+          <w:rFonts w:ascii="Consolas" w:eastAsia="Times New Roman" w:hAnsi="Consolas" w:cs="Times New Roman"/>
+          <w:color w:val="D4D4D4"/>
+          <w:sz w:val="36"/>
+          <w:szCs w:val="36"/>
+          <w:lang w:eastAsia="es-ES"/>
+        </w:rPr>
+        <w:t xml:space="preserve">{ </w:t>
+      </w:r>
+      <w:proofErr w:type="spellStart"/>
+      <w:r>
+        <w:rPr>
+          <w:rFonts w:ascii="Consolas" w:eastAsia="Times New Roman" w:hAnsi="Consolas" w:cs="Times New Roman"/>
+          <w:color w:val="9CDCFE"/>
+          <w:sz w:val="36"/>
+          <w:szCs w:val="36"/>
+          <w:lang w:eastAsia="es-ES"/>
+        </w:rPr>
+        <w:t>IonicPage</w:t>
+      </w:r>
+      <w:proofErr w:type="spellEnd"/>
+      <w:proofErr w:type="gramEnd"/>
+      <w:r>
+        <w:rPr>
+          <w:rFonts w:ascii="Consolas" w:eastAsia="Times New Roman" w:hAnsi="Consolas" w:cs="Times New Roman"/>
+          <w:color w:val="D4D4D4"/>
+          <w:sz w:val="36"/>
+          <w:szCs w:val="36"/>
+          <w:lang w:eastAsia="es-ES"/>
+        </w:rPr>
+        <w:t xml:space="preserve">} </w:t>
+      </w:r>
+      <w:proofErr w:type="spellStart"/>
+      <w:r>
+        <w:rPr>
+          <w:rFonts w:ascii="Consolas" w:eastAsia="Times New Roman" w:hAnsi="Consolas" w:cs="Times New Roman"/>
+          <w:color w:val="C586C0"/>
+          <w:sz w:val="36"/>
+          <w:szCs w:val="36"/>
+          <w:lang w:eastAsia="es-ES"/>
+        </w:rPr>
+        <w:t>from</w:t>
+      </w:r>
+      <w:proofErr w:type="spellEnd"/>
+      <w:r>
+        <w:rPr>
+          <w:rFonts w:ascii="Consolas" w:eastAsia="Times New Roman" w:hAnsi="Consolas" w:cs="Times New Roman"/>
+          <w:color w:val="D4D4D4"/>
+          <w:sz w:val="36"/>
+          <w:szCs w:val="36"/>
+          <w:lang w:eastAsia="es-ES"/>
+        </w:rPr>
+        <w:t xml:space="preserve"> </w:t>
+      </w:r>
+      <w:r>
+        <w:rPr>
+          <w:rFonts w:ascii="Consolas" w:eastAsia="Times New Roman" w:hAnsi="Consolas" w:cs="Times New Roman"/>
+          <w:color w:val="CE9178"/>
+          <w:sz w:val="36"/>
+          <w:szCs w:val="36"/>
+          <w:lang w:eastAsia="es-ES"/>
+        </w:rPr>
+        <w:t>'</w:t>
+      </w:r>
+      <w:proofErr w:type="spellStart"/>
+      <w:r>
+        <w:rPr>
+          <w:rFonts w:ascii="Consolas" w:eastAsia="Times New Roman" w:hAnsi="Consolas" w:cs="Times New Roman"/>
+          <w:color w:val="CE9178"/>
+          <w:sz w:val="36"/>
+          <w:szCs w:val="36"/>
+          <w:lang w:eastAsia="es-ES"/>
+        </w:rPr>
+        <w:t>ionic</w:t>
+      </w:r>
+      <w:proofErr w:type="spellEnd"/>
+      <w:r>
+        <w:rPr>
+          <w:rFonts w:ascii="Consolas" w:eastAsia="Times New Roman" w:hAnsi="Consolas" w:cs="Times New Roman"/>
+          <w:color w:val="CE9178"/>
+          <w:sz w:val="36"/>
+          <w:szCs w:val="36"/>
+          <w:lang w:eastAsia="es-ES"/>
+        </w:rPr>
+        <w:t>-angular'</w:t>
+      </w:r>
+      <w:r>
+        <w:rPr>
+          <w:rFonts w:ascii="Consolas" w:eastAsia="Times New Roman" w:hAnsi="Consolas" w:cs="Times New Roman"/>
+          <w:color w:val="D4D4D4"/>
+          <w:sz w:val="36"/>
+          <w:szCs w:val="36"/>
+          <w:lang w:eastAsia="es-ES"/>
+        </w:rPr>
+        <w:t>;</w:t>
+      </w:r>
+    </w:p>
+    <w:p>
+      <w:pPr>
+        <w:shd w:val="clear" w:color="auto" w:fill="1E1E1E"/>
+        <w:spacing w:after="360" w:line="480" w:lineRule="atLeast"/>
+        <w:rPr>
+          <w:rFonts w:ascii="Consolas" w:eastAsia="Times New Roman" w:hAnsi="Consolas" w:cs="Times New Roman"/>
+          <w:color w:val="D4D4D4"/>
+          <w:sz w:val="36"/>
+          <w:szCs w:val="36"/>
+          <w:lang w:eastAsia="es-ES"/>
+        </w:rPr>
+      </w:pPr>
+    </w:p>
+    <w:p>
+      <w:pPr>
+        <w:shd w:val="clear" w:color="auto" w:fill="1E1E1E"/>
+        <w:spacing w:after="0" w:line="480" w:lineRule="atLeast"/>
+        <w:rPr>
+          <w:rFonts w:ascii="Consolas" w:eastAsia="Times New Roman" w:hAnsi="Consolas" w:cs="Times New Roman"/>
+          <w:color w:val="D4D4D4"/>
+          <w:sz w:val="36"/>
+          <w:szCs w:val="36"/>
+          <w:lang w:eastAsia="es-ES"/>
+        </w:rPr>
+      </w:pPr>
+      <w:r>
+        <w:rPr>
+          <w:rFonts w:ascii="Consolas" w:eastAsia="Times New Roman" w:hAnsi="Consolas" w:cs="Times New Roman"/>
+          <w:color w:val="D4D4D4"/>
+          <w:sz w:val="36"/>
+          <w:szCs w:val="36"/>
+          <w:lang w:eastAsia="es-ES"/>
+        </w:rPr>
+        <w:t>@</w:t>
+      </w:r>
+      <w:proofErr w:type="spellStart"/>
+      <w:proofErr w:type="gramStart"/>
+      <w:r>
+        <w:rPr>
+          <w:rFonts w:ascii="Consolas" w:eastAsia="Times New Roman" w:hAnsi="Consolas" w:cs="Times New Roman"/>
+          <w:color w:val="DCDCAA"/>
+          <w:sz w:val="36"/>
+          <w:szCs w:val="36"/>
+          <w:lang w:eastAsia="es-ES"/>
+        </w:rPr>
+        <w:t>IonicPage</w:t>
+      </w:r>
+      <w:proofErr w:type="spellEnd"/>
+      <w:r>
+        <w:rPr>
+          <w:rFonts w:ascii="Consolas" w:eastAsia="Times New Roman" w:hAnsi="Consolas" w:cs="Times New Roman"/>
+          <w:color w:val="D4D4D4"/>
+          <w:sz w:val="36"/>
+          <w:szCs w:val="36"/>
+          <w:lang w:eastAsia="es-ES"/>
+        </w:rPr>
+        <w:t>(</w:t>
+      </w:r>
+      <w:proofErr w:type="gramEnd"/>
+      <w:r>
+        <w:rPr>
+          <w:rFonts w:ascii="Consolas" w:eastAsia="Times New Roman" w:hAnsi="Consolas" w:cs="Times New Roman"/>
+          <w:color w:val="D4D4D4"/>
+          <w:sz w:val="36"/>
+          <w:szCs w:val="36"/>
+          <w:lang w:eastAsia="es-ES"/>
+        </w:rPr>
+        <w:t>)</w:t>
+      </w:r>
+    </w:p>
+    <w:p>
+      <w:pPr>
+        <w:shd w:val="clear" w:color="auto" w:fill="1E1E1E"/>
+        <w:spacing w:after="0" w:line="480" w:lineRule="atLeast"/>
+        <w:rPr>
+          <w:rFonts w:ascii="Consolas" w:eastAsia="Times New Roman" w:hAnsi="Consolas" w:cs="Times New Roman"/>
+          <w:color w:val="D4D4D4"/>
+          <w:sz w:val="36"/>
+          <w:szCs w:val="36"/>
+          <w:lang w:eastAsia="es-ES"/>
+        </w:rPr>
+      </w:pPr>
+      <w:r>
+        <w:rPr>
+          <w:rFonts w:ascii="Consolas" w:eastAsia="Times New Roman" w:hAnsi="Consolas" w:cs="Times New Roman"/>
+          <w:color w:val="D4D4D4"/>
+          <w:sz w:val="36"/>
+          <w:szCs w:val="36"/>
+          <w:lang w:eastAsia="es-ES"/>
+        </w:rPr>
+        <w:t>@</w:t>
+      </w:r>
+      <w:proofErr w:type="spellStart"/>
+      <w:proofErr w:type="gramStart"/>
+      <w:r>
+        <w:rPr>
+          <w:rFonts w:ascii="Consolas" w:eastAsia="Times New Roman" w:hAnsi="Consolas" w:cs="Times New Roman"/>
+          <w:color w:val="DCDCAA"/>
+          <w:sz w:val="36"/>
+          <w:szCs w:val="36"/>
+          <w:lang w:eastAsia="es-ES"/>
+        </w:rPr>
+        <w:t>Component</w:t>
+      </w:r>
+      <w:proofErr w:type="spellEnd"/>
+      <w:r>
+        <w:rPr>
+          <w:rFonts w:ascii="Consolas" w:eastAsia="Times New Roman" w:hAnsi="Consolas" w:cs="Times New Roman"/>
+          <w:color w:val="D4D4D4"/>
+          <w:sz w:val="36"/>
+          <w:szCs w:val="36"/>
+          <w:lang w:eastAsia="es-ES"/>
+        </w:rPr>
+        <w:t>(</w:t>
+      </w:r>
+      <w:proofErr w:type="gramEnd"/>
+      <w:r>
+        <w:rPr>
+          <w:rFonts w:ascii="Consolas" w:eastAsia="Times New Roman" w:hAnsi="Consolas" w:cs="Times New Roman"/>
+          <w:color w:val="D4D4D4"/>
+          <w:sz w:val="36"/>
+          <w:szCs w:val="36"/>
+          <w:lang w:eastAsia="es-ES"/>
+        </w:rPr>
+        <w:t>{</w:t>
+      </w:r>
+    </w:p>
+    <w:p>
+      <w:pPr>
+        <w:shd w:val="clear" w:color="auto" w:fill="1E1E1E"/>
+        <w:spacing w:after="0" w:line="480" w:lineRule="atLeast"/>
+        <w:rPr>
+          <w:rFonts w:ascii="Consolas" w:eastAsia="Times New Roman" w:hAnsi="Consolas" w:cs="Times New Roman"/>
+          <w:color w:val="D4D4D4"/>
+          <w:sz w:val="36"/>
+          <w:szCs w:val="36"/>
+          <w:lang w:eastAsia="es-ES"/>
+        </w:rPr>
+      </w:pPr>
+      <w:r>
+        <w:rPr>
+          <w:rFonts w:ascii="Consolas" w:eastAsia="Times New Roman" w:hAnsi="Consolas" w:cs="Times New Roman"/>
+          <w:color w:val="D4D4D4"/>
+          <w:sz w:val="36"/>
+          <w:szCs w:val="36"/>
+          <w:lang w:eastAsia="es-ES"/>
+        </w:rPr>
+        <w:t xml:space="preserve">  </w:t>
+      </w:r>
+      <w:r>
+        <w:rPr>
+          <w:rFonts w:ascii="Consolas" w:eastAsia="Times New Roman" w:hAnsi="Consolas" w:cs="Times New Roman"/>
+          <w:color w:val="9CDCFE"/>
+          <w:sz w:val="36"/>
+          <w:szCs w:val="36"/>
+          <w:lang w:eastAsia="es-ES"/>
+        </w:rPr>
+        <w:t>selector:</w:t>
+      </w:r>
+      <w:r>
+        <w:rPr>
+          <w:rFonts w:ascii="Consolas" w:eastAsia="Times New Roman" w:hAnsi="Consolas" w:cs="Times New Roman"/>
+          <w:color w:val="D4D4D4"/>
+          <w:sz w:val="36"/>
+          <w:szCs w:val="36"/>
+          <w:lang w:eastAsia="es-ES"/>
+        </w:rPr>
+        <w:t xml:space="preserve"> </w:t>
+      </w:r>
+      <w:r>
+        <w:rPr>
+          <w:rFonts w:ascii="Consolas" w:eastAsia="Times New Roman" w:hAnsi="Consolas" w:cs="Times New Roman"/>
+          <w:color w:val="CE9178"/>
+          <w:sz w:val="36"/>
+          <w:szCs w:val="36"/>
+          <w:lang w:eastAsia="es-ES"/>
+        </w:rPr>
+        <w:t>'page-</w:t>
+      </w:r>
+      <w:proofErr w:type="spellStart"/>
+      <w:r>
+        <w:rPr>
+          <w:rFonts w:ascii="Consolas" w:eastAsia="Times New Roman" w:hAnsi="Consolas" w:cs="Times New Roman"/>
+          <w:color w:val="CE9178"/>
+          <w:sz w:val="36"/>
+          <w:szCs w:val="36"/>
+          <w:lang w:eastAsia="es-ES"/>
+        </w:rPr>
+        <w:t>tabs</w:t>
+      </w:r>
+      <w:proofErr w:type="spellEnd"/>
+      <w:r>
+        <w:rPr>
+          <w:rFonts w:ascii="Consolas" w:eastAsia="Times New Roman" w:hAnsi="Consolas" w:cs="Times New Roman"/>
+          <w:color w:val="CE9178"/>
+          <w:sz w:val="36"/>
+          <w:szCs w:val="36"/>
+          <w:lang w:eastAsia="es-ES"/>
+        </w:rPr>
+        <w:t>'</w:t>
+      </w:r>
+      <w:r>
+        <w:rPr>
+          <w:rFonts w:ascii="Consolas" w:eastAsia="Times New Roman" w:hAnsi="Consolas" w:cs="Times New Roman"/>
+          <w:color w:val="D4D4D4"/>
+          <w:sz w:val="36"/>
+          <w:szCs w:val="36"/>
+          <w:lang w:eastAsia="es-ES"/>
+        </w:rPr>
+        <w:t>,</w:t>
+      </w:r>
+    </w:p>
+    <w:p>
+      <w:pPr>
+        <w:shd w:val="clear" w:color="auto" w:fill="1E1E1E"/>
+        <w:spacing w:after="0" w:line="480" w:lineRule="atLeast"/>
+        <w:rPr>
+          <w:rFonts w:ascii="Consolas" w:eastAsia="Times New Roman" w:hAnsi="Consolas" w:cs="Times New Roman"/>
+          <w:color w:val="D4D4D4"/>
+          <w:sz w:val="36"/>
+          <w:szCs w:val="36"/>
+          <w:lang w:eastAsia="es-ES"/>
+        </w:rPr>
+      </w:pPr>
+      <w:r>
+        <w:rPr>
+          <w:rFonts w:ascii="Consolas" w:eastAsia="Times New Roman" w:hAnsi="Consolas" w:cs="Times New Roman"/>
+          <w:color w:val="D4D4D4"/>
+          <w:sz w:val="36"/>
+          <w:szCs w:val="36"/>
+          <w:lang w:eastAsia="es-ES"/>
+        </w:rPr>
+        <w:t xml:space="preserve">  </w:t>
+      </w:r>
+      <w:proofErr w:type="spellStart"/>
+      <w:r>
+        <w:rPr>
+          <w:rFonts w:ascii="Consolas" w:eastAsia="Times New Roman" w:hAnsi="Consolas" w:cs="Times New Roman"/>
+          <w:color w:val="9CDCFE"/>
+          <w:sz w:val="36"/>
+          <w:szCs w:val="36"/>
+          <w:lang w:eastAsia="es-ES"/>
+        </w:rPr>
+        <w:t>templateUrl</w:t>
+      </w:r>
+      <w:proofErr w:type="spellEnd"/>
+      <w:r>
+        <w:rPr>
+          <w:rFonts w:ascii="Consolas" w:eastAsia="Times New Roman" w:hAnsi="Consolas" w:cs="Times New Roman"/>
+          <w:color w:val="9CDCFE"/>
+          <w:sz w:val="36"/>
+          <w:szCs w:val="36"/>
+          <w:lang w:eastAsia="es-ES"/>
+        </w:rPr>
+        <w:t>:</w:t>
+      </w:r>
+      <w:r>
+        <w:rPr>
+          <w:rFonts w:ascii="Consolas" w:eastAsia="Times New Roman" w:hAnsi="Consolas" w:cs="Times New Roman"/>
+          <w:color w:val="D4D4D4"/>
+          <w:sz w:val="36"/>
+          <w:szCs w:val="36"/>
+          <w:lang w:eastAsia="es-ES"/>
+        </w:rPr>
+        <w:t xml:space="preserve"> </w:t>
+      </w:r>
+      <w:r>
+        <w:rPr>
+          <w:rFonts w:ascii="Consolas" w:eastAsia="Times New Roman" w:hAnsi="Consolas" w:cs="Times New Roman"/>
+          <w:color w:val="CE9178"/>
+          <w:sz w:val="36"/>
+          <w:szCs w:val="36"/>
+          <w:lang w:eastAsia="es-ES"/>
+        </w:rPr>
+        <w:t>'tabs.html'</w:t>
+      </w:r>
+      <w:r>
+        <w:rPr>
+          <w:rFonts w:ascii="Consolas" w:eastAsia="Times New Roman" w:hAnsi="Consolas" w:cs="Times New Roman"/>
+          <w:color w:val="D4D4D4"/>
+          <w:sz w:val="36"/>
+          <w:szCs w:val="36"/>
+          <w:lang w:eastAsia="es-ES"/>
+        </w:rPr>
+        <w:t>,</w:t>
+      </w:r>
+    </w:p>
+    <w:p>
+      <w:pPr>
+        <w:shd w:val="clear" w:color="auto" w:fill="1E1E1E"/>
+        <w:spacing w:after="0" w:line="480" w:lineRule="atLeast"/>
+        <w:rPr>
+          <w:rFonts w:ascii="Consolas" w:eastAsia="Times New Roman" w:hAnsi="Consolas" w:cs="Times New Roman"/>
+          <w:color w:val="D4D4D4"/>
+          <w:sz w:val="36"/>
+          <w:szCs w:val="36"/>
+          <w:lang w:eastAsia="es-ES"/>
+        </w:rPr>
+      </w:pPr>
+      <w:r>
+        <w:rPr>
+          <w:rFonts w:ascii="Consolas" w:eastAsia="Times New Roman" w:hAnsi="Consolas" w:cs="Times New Roman"/>
+          <w:color w:val="D4D4D4"/>
+          <w:sz w:val="36"/>
+          <w:szCs w:val="36"/>
+          <w:lang w:eastAsia="es-ES"/>
+        </w:rPr>
+        <w:t>})</w:t>
+      </w:r>
+    </w:p>
+    <w:p>
+      <w:pPr>
+        <w:shd w:val="clear" w:color="auto" w:fill="1E1E1E"/>
+        <w:spacing w:after="0" w:line="480" w:lineRule="atLeast"/>
+        <w:rPr>
+          <w:rFonts w:ascii="Consolas" w:eastAsia="Times New Roman" w:hAnsi="Consolas" w:cs="Times New Roman"/>
+          <w:color w:val="D4D4D4"/>
+          <w:sz w:val="36"/>
+          <w:szCs w:val="36"/>
+          <w:lang w:eastAsia="es-ES"/>
+        </w:rPr>
+      </w:pPr>
+      <w:proofErr w:type="spellStart"/>
+      <w:r>
+        <w:rPr>
+          <w:rFonts w:ascii="Consolas" w:eastAsia="Times New Roman" w:hAnsi="Consolas" w:cs="Times New Roman"/>
+          <w:color w:val="C586C0"/>
+          <w:sz w:val="36"/>
+          <w:szCs w:val="36"/>
+          <w:lang w:eastAsia="es-ES"/>
+        </w:rPr>
+        <w:t>export</w:t>
+      </w:r>
+      <w:proofErr w:type="spellEnd"/>
+      <w:r>
+        <w:rPr>
+          <w:rFonts w:ascii="Consolas" w:eastAsia="Times New Roman" w:hAnsi="Consolas" w:cs="Times New Roman"/>
+          <w:color w:val="D4D4D4"/>
+          <w:sz w:val="36"/>
+          <w:szCs w:val="36"/>
+          <w:lang w:eastAsia="es-ES"/>
+        </w:rPr>
+        <w:t xml:space="preserve"> </w:t>
+      </w:r>
+      <w:proofErr w:type="spellStart"/>
+      <w:r>
+        <w:rPr>
+          <w:rFonts w:ascii="Consolas" w:eastAsia="Times New Roman" w:hAnsi="Consolas" w:cs="Times New Roman"/>
+          <w:color w:val="569CD6"/>
+          <w:sz w:val="36"/>
+          <w:szCs w:val="36"/>
+          <w:lang w:eastAsia="es-ES"/>
+        </w:rPr>
+        <w:t>class</w:t>
+      </w:r>
+      <w:proofErr w:type="spellEnd"/>
+      <w:r>
+        <w:rPr>
+          <w:rFonts w:ascii="Consolas" w:eastAsia="Times New Roman" w:hAnsi="Consolas" w:cs="Times New Roman"/>
+          <w:color w:val="D4D4D4"/>
+          <w:sz w:val="36"/>
+          <w:szCs w:val="36"/>
+          <w:lang w:eastAsia="es-ES"/>
+        </w:rPr>
+        <w:t xml:space="preserve"> </w:t>
+      </w:r>
+      <w:proofErr w:type="spellStart"/>
+      <w:r>
+        <w:rPr>
+          <w:rFonts w:ascii="Consolas" w:eastAsia="Times New Roman" w:hAnsi="Consolas" w:cs="Times New Roman"/>
+          <w:color w:val="4EC9B0"/>
+          <w:sz w:val="36"/>
+          <w:szCs w:val="36"/>
+          <w:lang w:eastAsia="es-ES"/>
+        </w:rPr>
+        <w:t>TabsPage</w:t>
+      </w:r>
+      <w:proofErr w:type="spellEnd"/>
+      <w:r>
+        <w:rPr>
+          <w:rFonts w:ascii="Consolas" w:eastAsia="Times New Roman" w:hAnsi="Consolas" w:cs="Times New Roman"/>
+          <w:color w:val="D4D4D4"/>
+          <w:sz w:val="36"/>
+          <w:szCs w:val="36"/>
+          <w:lang w:eastAsia="es-ES"/>
+        </w:rPr>
+        <w:t xml:space="preserve"> {</w:t>
+      </w:r>
+    </w:p>
+    <w:p>
+      <w:pPr>
+        <w:shd w:val="clear" w:color="auto" w:fill="1E1E1E"/>
+        <w:spacing w:after="0" w:line="480" w:lineRule="atLeast"/>
+        <w:rPr>
+          <w:rFonts w:ascii="Consolas" w:eastAsia="Times New Roman" w:hAnsi="Consolas" w:cs="Times New Roman"/>
+          <w:color w:val="D4D4D4"/>
+          <w:sz w:val="36"/>
+          <w:szCs w:val="36"/>
+          <w:lang w:eastAsia="es-ES"/>
+        </w:rPr>
+      </w:pPr>
+      <w:r>
+        <w:rPr>
+          <w:rFonts w:ascii="Consolas" w:eastAsia="Times New Roman" w:hAnsi="Consolas" w:cs="Times New Roman"/>
+          <w:color w:val="D4D4D4"/>
+          <w:sz w:val="36"/>
+          <w:szCs w:val="36"/>
+          <w:lang w:eastAsia="es-ES"/>
+        </w:rPr>
+        <w:t xml:space="preserve">  </w:t>
+      </w:r>
+      <w:r>
+        <w:rPr>
+          <w:rFonts w:ascii="Consolas" w:eastAsia="Times New Roman" w:hAnsi="Consolas" w:cs="Times New Roman"/>
+          <w:color w:val="9CDCFE"/>
+          <w:sz w:val="36"/>
+          <w:szCs w:val="36"/>
+          <w:lang w:eastAsia="es-ES"/>
+        </w:rPr>
+        <w:t>tab</w:t>
+      </w:r>
+      <w:proofErr w:type="gramStart"/>
+      <w:r>
+        <w:rPr>
+          <w:rFonts w:ascii="Consolas" w:eastAsia="Times New Roman" w:hAnsi="Consolas" w:cs="Times New Roman"/>
+          <w:color w:val="9CDCFE"/>
+          <w:sz w:val="36"/>
+          <w:szCs w:val="36"/>
+          <w:lang w:eastAsia="es-ES"/>
+        </w:rPr>
+        <w:t>1</w:t>
+      </w:r>
+      <w:r>
+        <w:rPr>
+          <w:rFonts w:ascii="Consolas" w:eastAsia="Times New Roman" w:hAnsi="Consolas" w:cs="Times New Roman"/>
+          <w:color w:val="D4D4D4"/>
+          <w:sz w:val="36"/>
+          <w:szCs w:val="36"/>
+          <w:lang w:eastAsia="es-ES"/>
+        </w:rPr>
+        <w:t>:</w:t>
+      </w:r>
+      <w:r>
+        <w:rPr>
+          <w:rFonts w:ascii="Consolas" w:eastAsia="Times New Roman" w:hAnsi="Consolas" w:cs="Times New Roman"/>
+          <w:color w:val="4EC9B0"/>
+          <w:sz w:val="36"/>
+          <w:szCs w:val="36"/>
+          <w:lang w:eastAsia="es-ES"/>
+        </w:rPr>
+        <w:t>any</w:t>
+      </w:r>
+      <w:proofErr w:type="gramEnd"/>
+      <w:r>
+        <w:rPr>
+          <w:rFonts w:ascii="Consolas" w:eastAsia="Times New Roman" w:hAnsi="Consolas" w:cs="Times New Roman"/>
+          <w:color w:val="D4D4D4"/>
+          <w:sz w:val="36"/>
+          <w:szCs w:val="36"/>
+          <w:lang w:eastAsia="es-ES"/>
+        </w:rPr>
+        <w:t>;</w:t>
+      </w:r>
+    </w:p>
+    <w:p>
+      <w:pPr>
+        <w:shd w:val="clear" w:color="auto" w:fill="1E1E1E"/>
+        <w:spacing w:after="0" w:line="480" w:lineRule="atLeast"/>
+        <w:rPr>
+          <w:rFonts w:ascii="Consolas" w:eastAsia="Times New Roman" w:hAnsi="Consolas" w:cs="Times New Roman"/>
+          <w:color w:val="D4D4D4"/>
+          <w:sz w:val="36"/>
+          <w:szCs w:val="36"/>
+          <w:lang w:eastAsia="es-ES"/>
+        </w:rPr>
+      </w:pPr>
+      <w:r>
+        <w:rPr>
+          <w:rFonts w:ascii="Consolas" w:eastAsia="Times New Roman" w:hAnsi="Consolas" w:cs="Times New Roman"/>
+          <w:color w:val="D4D4D4"/>
+          <w:sz w:val="36"/>
+          <w:szCs w:val="36"/>
+          <w:lang w:eastAsia="es-ES"/>
+        </w:rPr>
+        <w:t xml:space="preserve">  </w:t>
+      </w:r>
+      <w:r>
+        <w:rPr>
+          <w:rFonts w:ascii="Consolas" w:eastAsia="Times New Roman" w:hAnsi="Consolas" w:cs="Times New Roman"/>
+          <w:color w:val="9CDCFE"/>
+          <w:sz w:val="36"/>
+          <w:szCs w:val="36"/>
+          <w:lang w:eastAsia="es-ES"/>
+        </w:rPr>
+        <w:t>tab</w:t>
+      </w:r>
+      <w:proofErr w:type="gramStart"/>
+      <w:r>
+        <w:rPr>
+          <w:rFonts w:ascii="Consolas" w:eastAsia="Times New Roman" w:hAnsi="Consolas" w:cs="Times New Roman"/>
+          <w:color w:val="9CDCFE"/>
+          <w:sz w:val="36"/>
+          <w:szCs w:val="36"/>
+          <w:lang w:eastAsia="es-ES"/>
+        </w:rPr>
+        <w:t>2</w:t>
+      </w:r>
+      <w:r>
+        <w:rPr>
+          <w:rFonts w:ascii="Consolas" w:eastAsia="Times New Roman" w:hAnsi="Consolas" w:cs="Times New Roman"/>
+          <w:color w:val="D4D4D4"/>
+          <w:sz w:val="36"/>
+          <w:szCs w:val="36"/>
+          <w:lang w:eastAsia="es-ES"/>
+        </w:rPr>
+        <w:t>:</w:t>
+      </w:r>
+      <w:r>
+        <w:rPr>
+          <w:rFonts w:ascii="Consolas" w:eastAsia="Times New Roman" w:hAnsi="Consolas" w:cs="Times New Roman"/>
+          <w:color w:val="4EC9B0"/>
+          <w:sz w:val="36"/>
+          <w:szCs w:val="36"/>
+          <w:lang w:eastAsia="es-ES"/>
+        </w:rPr>
+        <w:t>any</w:t>
+      </w:r>
+      <w:proofErr w:type="gramEnd"/>
+      <w:r>
+        <w:rPr>
+          <w:rFonts w:ascii="Consolas" w:eastAsia="Times New Roman" w:hAnsi="Consolas" w:cs="Times New Roman"/>
+          <w:color w:val="D4D4D4"/>
+          <w:sz w:val="36"/>
+          <w:szCs w:val="36"/>
+          <w:lang w:eastAsia="es-ES"/>
+        </w:rPr>
+        <w:t>;</w:t>
+      </w:r>
+    </w:p>
+    <w:p>
+      <w:pPr>
+        <w:shd w:val="clear" w:color="auto" w:fill="1E1E1E"/>
+        <w:spacing w:after="0" w:line="480" w:lineRule="atLeast"/>
+        <w:rPr>
+          <w:rFonts w:ascii="Consolas" w:eastAsia="Times New Roman" w:hAnsi="Consolas" w:cs="Times New Roman"/>
+          <w:color w:val="D4D4D4"/>
+          <w:sz w:val="36"/>
+          <w:szCs w:val="36"/>
+          <w:lang w:eastAsia="es-ES"/>
+        </w:rPr>
+      </w:pPr>
+    </w:p>
+    <w:p>
+      <w:pPr>
+        <w:shd w:val="clear" w:color="auto" w:fill="1E1E1E"/>
+        <w:spacing w:after="0" w:line="480" w:lineRule="atLeast"/>
+        <w:rPr>
+          <w:rFonts w:ascii="Consolas" w:eastAsia="Times New Roman" w:hAnsi="Consolas" w:cs="Times New Roman"/>
+          <w:color w:val="D4D4D4"/>
+          <w:sz w:val="36"/>
+          <w:szCs w:val="36"/>
+          <w:lang w:eastAsia="es-ES"/>
+        </w:rPr>
+      </w:pPr>
+      <w:r>
+        <w:rPr>
+          <w:rFonts w:ascii="Consolas" w:eastAsia="Times New Roman" w:hAnsi="Consolas" w:cs="Times New Roman"/>
+          <w:color w:val="D4D4D4"/>
+          <w:sz w:val="36"/>
+          <w:szCs w:val="36"/>
+          <w:lang w:eastAsia="es-ES"/>
+        </w:rPr>
+        <w:t xml:space="preserve">  </w:t>
+      </w:r>
+      <w:proofErr w:type="gramStart"/>
+      <w:r>
+        <w:rPr>
+          <w:rFonts w:ascii="Consolas" w:eastAsia="Times New Roman" w:hAnsi="Consolas" w:cs="Times New Roman"/>
+          <w:color w:val="569CD6"/>
+          <w:sz w:val="36"/>
+          <w:szCs w:val="36"/>
+          <w:lang w:eastAsia="es-ES"/>
+        </w:rPr>
+        <w:t>constructor</w:t>
+      </w:r>
+      <w:r>
+        <w:rPr>
+          <w:rFonts w:ascii="Consolas" w:eastAsia="Times New Roman" w:hAnsi="Consolas" w:cs="Times New Roman"/>
+          <w:color w:val="D4D4D4"/>
+          <w:sz w:val="36"/>
+          <w:szCs w:val="36"/>
+          <w:lang w:eastAsia="es-ES"/>
+        </w:rPr>
+        <w:t>(</w:t>
+      </w:r>
+      <w:proofErr w:type="gramEnd"/>
+      <w:r>
+        <w:rPr>
+          <w:rFonts w:ascii="Consolas" w:eastAsia="Times New Roman" w:hAnsi="Consolas" w:cs="Times New Roman"/>
+          <w:color w:val="D4D4D4"/>
+          <w:sz w:val="36"/>
+          <w:szCs w:val="36"/>
+          <w:lang w:eastAsia="es-ES"/>
+        </w:rPr>
+        <w:t>) {</w:t>
+      </w:r>
+    </w:p>
+    <w:p>
+      <w:pPr>
+        <w:shd w:val="clear" w:color="auto" w:fill="1E1E1E"/>
+        <w:spacing w:after="0" w:line="480" w:lineRule="atLeast"/>
+        <w:rPr>
+          <w:rFonts w:ascii="Consolas" w:eastAsia="Times New Roman" w:hAnsi="Consolas" w:cs="Times New Roman"/>
+          <w:color w:val="D4D4D4"/>
+          <w:sz w:val="36"/>
+          <w:szCs w:val="36"/>
+          <w:lang w:eastAsia="es-ES"/>
+        </w:rPr>
+      </w:pPr>
+      <w:r>
+        <w:rPr>
+          <w:rFonts w:ascii="Consolas" w:eastAsia="Times New Roman" w:hAnsi="Consolas" w:cs="Times New Roman"/>
+          <w:color w:val="D4D4D4"/>
+          <w:sz w:val="36"/>
+          <w:szCs w:val="36"/>
+          <w:lang w:eastAsia="es-ES"/>
+        </w:rPr>
+        <w:t xml:space="preserve">    </w:t>
+      </w:r>
+      <w:r>
+        <w:rPr>
+          <w:rFonts w:ascii="Consolas" w:eastAsia="Times New Roman" w:hAnsi="Consolas" w:cs="Times New Roman"/>
+          <w:color w:val="569CD6"/>
+          <w:sz w:val="36"/>
+          <w:szCs w:val="36"/>
+          <w:lang w:eastAsia="es-ES"/>
+        </w:rPr>
+        <w:t>this</w:t>
+      </w:r>
+      <w:r>
+        <w:rPr>
+          <w:rFonts w:ascii="Consolas" w:eastAsia="Times New Roman" w:hAnsi="Consolas" w:cs="Times New Roman"/>
+          <w:color w:val="D4D4D4"/>
+          <w:sz w:val="36"/>
+          <w:szCs w:val="36"/>
+          <w:lang w:eastAsia="es-ES"/>
+        </w:rPr>
+        <w:t>.</w:t>
+      </w:r>
+      <w:r>
+        <w:rPr>
+          <w:rFonts w:ascii="Consolas" w:eastAsia="Times New Roman" w:hAnsi="Consolas" w:cs="Times New Roman"/>
+          <w:color w:val="9CDCFE"/>
+          <w:sz w:val="36"/>
+          <w:szCs w:val="36"/>
+          <w:lang w:eastAsia="es-ES"/>
+        </w:rPr>
+        <w:t>tab1</w:t>
+      </w:r>
+      <w:r>
+        <w:rPr>
+          <w:rFonts w:ascii="Consolas" w:eastAsia="Times New Roman" w:hAnsi="Consolas" w:cs="Times New Roman"/>
+          <w:color w:val="D4D4D4"/>
+          <w:sz w:val="36"/>
+          <w:szCs w:val="36"/>
+          <w:lang w:eastAsia="es-ES"/>
+        </w:rPr>
+        <w:t xml:space="preserve"> = </w:t>
+      </w:r>
+      <w:proofErr w:type="spellStart"/>
+      <w:r>
+        <w:rPr>
+          <w:rFonts w:ascii="Consolas" w:eastAsia="Times New Roman" w:hAnsi="Consolas" w:cs="Times New Roman"/>
+          <w:color w:val="9CDCFE"/>
+          <w:sz w:val="36"/>
+          <w:szCs w:val="36"/>
+          <w:lang w:eastAsia="es-ES"/>
+        </w:rPr>
+        <w:t>PrincipalPage</w:t>
+      </w:r>
+      <w:proofErr w:type="spellEnd"/>
+      <w:r>
+        <w:rPr>
+          <w:rFonts w:ascii="Consolas" w:eastAsia="Times New Roman" w:hAnsi="Consolas" w:cs="Times New Roman"/>
+          <w:color w:val="D4D4D4"/>
+          <w:sz w:val="36"/>
+          <w:szCs w:val="36"/>
+          <w:lang w:eastAsia="es-ES"/>
+        </w:rPr>
+        <w:t>;</w:t>
+      </w:r>
+    </w:p>
+    <w:p>
+      <w:pPr>
+        <w:shd w:val="clear" w:color="auto" w:fill="1E1E1E"/>
+        <w:spacing w:after="0" w:line="480" w:lineRule="atLeast"/>
+        <w:rPr>
+          <w:rFonts w:ascii="Consolas" w:eastAsia="Times New Roman" w:hAnsi="Consolas" w:cs="Times New Roman"/>
+          <w:color w:val="D4D4D4"/>
+          <w:sz w:val="36"/>
+          <w:szCs w:val="36"/>
+          <w:lang w:eastAsia="es-ES"/>
+        </w:rPr>
+      </w:pPr>
+      <w:r>
+        <w:rPr>
+          <w:rFonts w:ascii="Consolas" w:eastAsia="Times New Roman" w:hAnsi="Consolas" w:cs="Times New Roman"/>
+          <w:color w:val="D4D4D4"/>
+          <w:sz w:val="36"/>
+          <w:szCs w:val="36"/>
+          <w:lang w:eastAsia="es-ES"/>
+        </w:rPr>
+        <w:t xml:space="preserve">    </w:t>
+      </w:r>
+      <w:r>
+        <w:rPr>
+          <w:rFonts w:ascii="Consolas" w:eastAsia="Times New Roman" w:hAnsi="Consolas" w:cs="Times New Roman"/>
+          <w:color w:val="569CD6"/>
+          <w:sz w:val="36"/>
+          <w:szCs w:val="36"/>
+          <w:lang w:eastAsia="es-ES"/>
+        </w:rPr>
+        <w:t>this</w:t>
+      </w:r>
+      <w:r>
+        <w:rPr>
+          <w:rFonts w:ascii="Consolas" w:eastAsia="Times New Roman" w:hAnsi="Consolas" w:cs="Times New Roman"/>
+          <w:color w:val="D4D4D4"/>
+          <w:sz w:val="36"/>
+          <w:szCs w:val="36"/>
+          <w:lang w:eastAsia="es-ES"/>
+        </w:rPr>
+        <w:t>.</w:t>
+      </w:r>
+      <w:r>
+        <w:rPr>
+          <w:rFonts w:ascii="Consolas" w:eastAsia="Times New Roman" w:hAnsi="Consolas" w:cs="Times New Roman"/>
+          <w:color w:val="9CDCFE"/>
+          <w:sz w:val="36"/>
+          <w:szCs w:val="36"/>
+          <w:lang w:eastAsia="es-ES"/>
+        </w:rPr>
+        <w:t>tab2</w:t>
+      </w:r>
+      <w:r>
+        <w:rPr>
+          <w:rFonts w:ascii="Consolas" w:eastAsia="Times New Roman" w:hAnsi="Consolas" w:cs="Times New Roman"/>
+          <w:color w:val="D4D4D4"/>
+          <w:sz w:val="36"/>
+          <w:szCs w:val="36"/>
+          <w:lang w:eastAsia="es-ES"/>
+        </w:rPr>
+        <w:t xml:space="preserve"> = </w:t>
+      </w:r>
+      <w:proofErr w:type="spellStart"/>
+      <w:r>
+        <w:rPr>
+          <w:rFonts w:ascii="Consolas" w:eastAsia="Times New Roman" w:hAnsi="Consolas" w:cs="Times New Roman"/>
+          <w:color w:val="9CDCFE"/>
+          <w:sz w:val="36"/>
+          <w:szCs w:val="36"/>
+          <w:lang w:eastAsia="es-ES"/>
+        </w:rPr>
+        <w:t>AjustesPage</w:t>
+      </w:r>
+      <w:proofErr w:type="spellEnd"/>
+      <w:r>
+        <w:rPr>
+          <w:rFonts w:ascii="Consolas" w:eastAsia="Times New Roman" w:hAnsi="Consolas" w:cs="Times New Roman"/>
+          <w:color w:val="D4D4D4"/>
+          <w:sz w:val="36"/>
+          <w:szCs w:val="36"/>
+          <w:lang w:eastAsia="es-ES"/>
+        </w:rPr>
+        <w:t>;</w:t>
+      </w:r>
+    </w:p>
+    <w:p>
+      <w:pPr>
+        <w:shd w:val="clear" w:color="auto" w:fill="1E1E1E"/>
+        <w:spacing w:after="0" w:line="480" w:lineRule="atLeast"/>
+        <w:rPr>
+          <w:rFonts w:ascii="Consolas" w:eastAsia="Times New Roman" w:hAnsi="Consolas" w:cs="Times New Roman"/>
+          <w:color w:val="D4D4D4"/>
+          <w:sz w:val="36"/>
+          <w:szCs w:val="36"/>
+          <w:lang w:eastAsia="es-ES"/>
+        </w:rPr>
+      </w:pPr>
+      <w:r>
+        <w:rPr>
+          <w:rFonts w:ascii="Consolas" w:eastAsia="Times New Roman" w:hAnsi="Consolas" w:cs="Times New Roman"/>
+          <w:color w:val="D4D4D4"/>
+          <w:sz w:val="36"/>
+          <w:szCs w:val="36"/>
+          <w:lang w:eastAsia="es-ES"/>
+        </w:rPr>
+        <w:t xml:space="preserve">  }</w:t>
+      </w:r>
+    </w:p>
+    <w:p/>
+    <w:p>
+      <w:r>
+        <w:t>Para tabs.htm copio de DOCU COMPONENTS TABS y reorganizo</w:t>
+      </w:r>
+    </w:p>
+    <w:p>
+      <w:pPr>
+        <w:shd w:val="clear" w:color="auto" w:fill="1E1E1E"/>
+        <w:spacing w:after="0" w:line="480" w:lineRule="atLeast"/>
+        <w:rPr>
+          <w:rFonts w:ascii="Consolas" w:eastAsia="Times New Roman" w:hAnsi="Consolas" w:cs="Times New Roman"/>
+          <w:color w:val="D4D4D4"/>
+          <w:sz w:val="36"/>
+          <w:szCs w:val="36"/>
+          <w:lang w:eastAsia="es-ES"/>
+        </w:rPr>
+      </w:pPr>
+      <w:r>
+        <w:rPr>
+          <w:rFonts w:ascii="Consolas" w:eastAsia="Times New Roman" w:hAnsi="Consolas" w:cs="Times New Roman"/>
+          <w:color w:val="808080"/>
+          <w:sz w:val="36"/>
+          <w:szCs w:val="36"/>
+          <w:lang w:eastAsia="es-ES"/>
+        </w:rPr>
+        <w:t>&lt;</w:t>
+      </w:r>
+      <w:r>
+        <w:rPr>
+          <w:rFonts w:ascii="Consolas" w:eastAsia="Times New Roman" w:hAnsi="Consolas" w:cs="Times New Roman"/>
+          <w:color w:val="569CD6"/>
+          <w:sz w:val="36"/>
+          <w:szCs w:val="36"/>
+          <w:lang w:eastAsia="es-ES"/>
+        </w:rPr>
+        <w:t>ion-</w:t>
+      </w:r>
+      <w:proofErr w:type="spellStart"/>
+      <w:r>
+        <w:rPr>
+          <w:rFonts w:ascii="Consolas" w:eastAsia="Times New Roman" w:hAnsi="Consolas" w:cs="Times New Roman"/>
+          <w:color w:val="569CD6"/>
+          <w:sz w:val="36"/>
+          <w:szCs w:val="36"/>
+          <w:lang w:eastAsia="es-ES"/>
+        </w:rPr>
+        <w:t>tabs</w:t>
+      </w:r>
+      <w:proofErr w:type="spellEnd"/>
+      <w:r>
+        <w:rPr>
+          <w:rFonts w:ascii="Consolas" w:eastAsia="Times New Roman" w:hAnsi="Consolas" w:cs="Times New Roman"/>
+          <w:color w:val="808080"/>
+          <w:sz w:val="36"/>
+          <w:szCs w:val="36"/>
+          <w:lang w:eastAsia="es-ES"/>
+        </w:rPr>
+        <w:t>&gt;</w:t>
+      </w:r>
+    </w:p>
+    <w:p>
+      <w:pPr>
+        <w:shd w:val="clear" w:color="auto" w:fill="1E1E1E"/>
+        <w:spacing w:after="0" w:line="480" w:lineRule="atLeast"/>
+        <w:rPr>
+          <w:rFonts w:ascii="Consolas" w:eastAsia="Times New Roman" w:hAnsi="Consolas" w:cs="Times New Roman"/>
+          <w:color w:val="D4D4D4"/>
+          <w:sz w:val="36"/>
+          <w:szCs w:val="36"/>
+          <w:lang w:eastAsia="es-ES"/>
+        </w:rPr>
+      </w:pPr>
+      <w:r>
+        <w:rPr>
+          <w:rFonts w:ascii="Consolas" w:eastAsia="Times New Roman" w:hAnsi="Consolas" w:cs="Times New Roman"/>
+          <w:color w:val="D4D4D4"/>
+          <w:sz w:val="36"/>
+          <w:szCs w:val="36"/>
+          <w:lang w:eastAsia="es-ES"/>
+        </w:rPr>
+        <w:t xml:space="preserve">  </w:t>
+      </w:r>
+      <w:r>
+        <w:rPr>
+          <w:rFonts w:ascii="Consolas" w:eastAsia="Times New Roman" w:hAnsi="Consolas" w:cs="Times New Roman"/>
+          <w:color w:val="808080"/>
+          <w:sz w:val="36"/>
+          <w:szCs w:val="36"/>
+          <w:lang w:eastAsia="es-ES"/>
+        </w:rPr>
+        <w:t>&lt;</w:t>
+      </w:r>
+      <w:r>
+        <w:rPr>
+          <w:rFonts w:ascii="Consolas" w:eastAsia="Times New Roman" w:hAnsi="Consolas" w:cs="Times New Roman"/>
+          <w:color w:val="569CD6"/>
+          <w:sz w:val="36"/>
+          <w:szCs w:val="36"/>
+          <w:lang w:eastAsia="es-ES"/>
+        </w:rPr>
+        <w:t>ion-</w:t>
+      </w:r>
+      <w:proofErr w:type="spellStart"/>
+      <w:r>
+        <w:rPr>
+          <w:rFonts w:ascii="Consolas" w:eastAsia="Times New Roman" w:hAnsi="Consolas" w:cs="Times New Roman"/>
+          <w:color w:val="569CD6"/>
+          <w:sz w:val="36"/>
+          <w:szCs w:val="36"/>
+          <w:lang w:eastAsia="es-ES"/>
+        </w:rPr>
+        <w:t>tab</w:t>
+      </w:r>
+      <w:proofErr w:type="spellEnd"/>
+      <w:r>
+        <w:rPr>
+          <w:rFonts w:ascii="Consolas" w:eastAsia="Times New Roman" w:hAnsi="Consolas" w:cs="Times New Roman"/>
+          <w:color w:val="D4D4D4"/>
+          <w:sz w:val="36"/>
+          <w:szCs w:val="36"/>
+          <w:lang w:eastAsia="es-ES"/>
+        </w:rPr>
+        <w:t xml:space="preserve"> </w:t>
+      </w:r>
+      <w:proofErr w:type="spellStart"/>
+      <w:r>
+        <w:rPr>
+          <w:rFonts w:ascii="Consolas" w:eastAsia="Times New Roman" w:hAnsi="Consolas" w:cs="Times New Roman"/>
+          <w:color w:val="9CDCFE"/>
+          <w:sz w:val="36"/>
+          <w:szCs w:val="36"/>
+          <w:lang w:eastAsia="es-ES"/>
+        </w:rPr>
+        <w:t>tabIcon</w:t>
+      </w:r>
+      <w:proofErr w:type="spellEnd"/>
+      <w:r>
+        <w:rPr>
+          <w:rFonts w:ascii="Consolas" w:eastAsia="Times New Roman" w:hAnsi="Consolas" w:cs="Times New Roman"/>
+          <w:color w:val="D4D4D4"/>
+          <w:sz w:val="36"/>
+          <w:szCs w:val="36"/>
+          <w:lang w:eastAsia="es-ES"/>
+        </w:rPr>
+        <w:t>=</w:t>
+      </w:r>
+      <w:r>
+        <w:rPr>
+          <w:rFonts w:ascii="Consolas" w:eastAsia="Times New Roman" w:hAnsi="Consolas" w:cs="Times New Roman"/>
+          <w:color w:val="CE9178"/>
+          <w:sz w:val="36"/>
+          <w:szCs w:val="36"/>
+          <w:lang w:eastAsia="es-ES"/>
+        </w:rPr>
+        <w:t>"</w:t>
+      </w:r>
+      <w:proofErr w:type="spellStart"/>
+      <w:r>
+        <w:rPr>
+          <w:rFonts w:ascii="Consolas" w:eastAsia="Times New Roman" w:hAnsi="Consolas" w:cs="Times New Roman"/>
+          <w:color w:val="CE9178"/>
+          <w:sz w:val="36"/>
+          <w:szCs w:val="36"/>
+          <w:lang w:eastAsia="es-ES"/>
+        </w:rPr>
+        <w:t>alarm</w:t>
+      </w:r>
+      <w:proofErr w:type="spellEnd"/>
+      <w:proofErr w:type="gramStart"/>
+      <w:r>
+        <w:rPr>
+          <w:rFonts w:ascii="Consolas" w:eastAsia="Times New Roman" w:hAnsi="Consolas" w:cs="Times New Roman"/>
+          <w:color w:val="CE9178"/>
+          <w:sz w:val="36"/>
+          <w:szCs w:val="36"/>
+          <w:lang w:eastAsia="es-ES"/>
+        </w:rPr>
+        <w:t>"</w:t>
+      </w:r>
+      <w:r>
+        <w:rPr>
+          <w:rFonts w:ascii="Consolas" w:eastAsia="Times New Roman" w:hAnsi="Consolas" w:cs="Times New Roman"/>
+          <w:color w:val="D4D4D4"/>
+          <w:sz w:val="36"/>
+          <w:szCs w:val="36"/>
+          <w:lang w:eastAsia="es-ES"/>
+        </w:rPr>
+        <w:t xml:space="preserve">  </w:t>
+      </w:r>
+      <w:proofErr w:type="spellStart"/>
+      <w:r>
+        <w:rPr>
+          <w:rFonts w:ascii="Consolas" w:eastAsia="Times New Roman" w:hAnsi="Consolas" w:cs="Times New Roman"/>
+          <w:color w:val="9CDCFE"/>
+          <w:sz w:val="36"/>
+          <w:szCs w:val="36"/>
+          <w:lang w:eastAsia="es-ES"/>
+        </w:rPr>
+        <w:t>tabTitle</w:t>
+      </w:r>
+      <w:proofErr w:type="spellEnd"/>
+      <w:proofErr w:type="gramEnd"/>
+      <w:r>
+        <w:rPr>
+          <w:rFonts w:ascii="Consolas" w:eastAsia="Times New Roman" w:hAnsi="Consolas" w:cs="Times New Roman"/>
+          <w:color w:val="D4D4D4"/>
+          <w:sz w:val="36"/>
+          <w:szCs w:val="36"/>
+          <w:lang w:eastAsia="es-ES"/>
+        </w:rPr>
+        <w:t>=</w:t>
+      </w:r>
+      <w:r>
+        <w:rPr>
+          <w:rFonts w:ascii="Consolas" w:eastAsia="Times New Roman" w:hAnsi="Consolas" w:cs="Times New Roman"/>
+          <w:color w:val="CE9178"/>
+          <w:sz w:val="36"/>
+          <w:szCs w:val="36"/>
+          <w:lang w:eastAsia="es-ES"/>
+        </w:rPr>
+        <w:t>"Principal"</w:t>
+      </w:r>
+      <w:r>
+        <w:rPr>
+          <w:rFonts w:ascii="Consolas" w:eastAsia="Times New Roman" w:hAnsi="Consolas" w:cs="Times New Roman"/>
+          <w:color w:val="D4D4D4"/>
+          <w:sz w:val="36"/>
+          <w:szCs w:val="36"/>
+          <w:lang w:eastAsia="es-ES"/>
+        </w:rPr>
+        <w:t xml:space="preserve"> </w:t>
+      </w:r>
+      <w:r>
+        <w:rPr>
+          <w:rFonts w:ascii="Consolas" w:eastAsia="Times New Roman" w:hAnsi="Consolas" w:cs="Times New Roman"/>
+          <w:color w:val="9CDCFE"/>
+          <w:sz w:val="36"/>
+          <w:szCs w:val="36"/>
+          <w:lang w:eastAsia="es-ES"/>
+        </w:rPr>
+        <w:t>[</w:t>
+      </w:r>
+      <w:proofErr w:type="spellStart"/>
+      <w:r>
+        <w:rPr>
+          <w:rFonts w:ascii="Consolas" w:eastAsia="Times New Roman" w:hAnsi="Consolas" w:cs="Times New Roman"/>
+          <w:color w:val="9CDCFE"/>
+          <w:sz w:val="36"/>
+          <w:szCs w:val="36"/>
+          <w:lang w:eastAsia="es-ES"/>
+        </w:rPr>
+        <w:t>root</w:t>
+      </w:r>
+      <w:proofErr w:type="spellEnd"/>
+      <w:r>
+        <w:rPr>
+          <w:rFonts w:ascii="Consolas" w:eastAsia="Times New Roman" w:hAnsi="Consolas" w:cs="Times New Roman"/>
+          <w:color w:val="9CDCFE"/>
+          <w:sz w:val="36"/>
+          <w:szCs w:val="36"/>
+          <w:lang w:eastAsia="es-ES"/>
+        </w:rPr>
+        <w:t>]</w:t>
+      </w:r>
+      <w:r>
+        <w:rPr>
+          <w:rFonts w:ascii="Consolas" w:eastAsia="Times New Roman" w:hAnsi="Consolas" w:cs="Times New Roman"/>
+          <w:color w:val="D4D4D4"/>
+          <w:sz w:val="36"/>
+          <w:szCs w:val="36"/>
+          <w:lang w:eastAsia="es-ES"/>
+        </w:rPr>
+        <w:t>=</w:t>
+      </w:r>
+      <w:r>
+        <w:rPr>
+          <w:rFonts w:ascii="Consolas" w:eastAsia="Times New Roman" w:hAnsi="Consolas" w:cs="Times New Roman"/>
+          <w:color w:val="CE9178"/>
+          <w:sz w:val="36"/>
+          <w:szCs w:val="36"/>
+          <w:lang w:eastAsia="es-ES"/>
+        </w:rPr>
+        <w:t>"tab1"</w:t>
+      </w:r>
+      <w:r>
+        <w:rPr>
+          <w:rFonts w:ascii="Consolas" w:eastAsia="Times New Roman" w:hAnsi="Consolas" w:cs="Times New Roman"/>
+          <w:color w:val="808080"/>
+          <w:sz w:val="36"/>
+          <w:szCs w:val="36"/>
+          <w:lang w:eastAsia="es-ES"/>
+        </w:rPr>
+        <w:t>&gt;&lt;/</w:t>
+      </w:r>
+      <w:r>
+        <w:rPr>
+          <w:rFonts w:ascii="Consolas" w:eastAsia="Times New Roman" w:hAnsi="Consolas" w:cs="Times New Roman"/>
+          <w:color w:val="569CD6"/>
+          <w:sz w:val="36"/>
+          <w:szCs w:val="36"/>
+          <w:lang w:eastAsia="es-ES"/>
+        </w:rPr>
+        <w:t>ion-</w:t>
+      </w:r>
+      <w:proofErr w:type="spellStart"/>
+      <w:r>
+        <w:rPr>
+          <w:rFonts w:ascii="Consolas" w:eastAsia="Times New Roman" w:hAnsi="Consolas" w:cs="Times New Roman"/>
+          <w:color w:val="569CD6"/>
+          <w:sz w:val="36"/>
+          <w:szCs w:val="36"/>
+          <w:lang w:eastAsia="es-ES"/>
+        </w:rPr>
+        <w:t>tab</w:t>
+      </w:r>
+      <w:proofErr w:type="spellEnd"/>
+      <w:r>
+        <w:rPr>
+          <w:rFonts w:ascii="Consolas" w:eastAsia="Times New Roman" w:hAnsi="Consolas" w:cs="Times New Roman"/>
+          <w:color w:val="808080"/>
+          <w:sz w:val="36"/>
+          <w:szCs w:val="36"/>
+          <w:lang w:eastAsia="es-ES"/>
+        </w:rPr>
+        <w:t>&gt;</w:t>
+      </w:r>
+    </w:p>
+    <w:p>
+      <w:pPr>
+        <w:shd w:val="clear" w:color="auto" w:fill="1E1E1E"/>
+        <w:spacing w:after="0" w:line="480" w:lineRule="atLeast"/>
+        <w:rPr>
+          <w:rFonts w:ascii="Consolas" w:eastAsia="Times New Roman" w:hAnsi="Consolas" w:cs="Times New Roman"/>
+          <w:color w:val="D4D4D4"/>
+          <w:sz w:val="36"/>
+          <w:szCs w:val="36"/>
+          <w:lang w:eastAsia="es-ES"/>
+        </w:rPr>
+      </w:pPr>
+      <w:r>
+        <w:rPr>
+          <w:rFonts w:ascii="Consolas" w:eastAsia="Times New Roman" w:hAnsi="Consolas" w:cs="Times New Roman"/>
+          <w:color w:val="D4D4D4"/>
+          <w:sz w:val="36"/>
+          <w:szCs w:val="36"/>
+          <w:lang w:eastAsia="es-ES"/>
+        </w:rPr>
+        <w:t xml:space="preserve">  </w:t>
+      </w:r>
+      <w:r>
+        <w:rPr>
+          <w:rFonts w:ascii="Consolas" w:eastAsia="Times New Roman" w:hAnsi="Consolas" w:cs="Times New Roman"/>
+          <w:color w:val="808080"/>
+          <w:sz w:val="36"/>
+          <w:szCs w:val="36"/>
+          <w:lang w:eastAsia="es-ES"/>
+        </w:rPr>
+        <w:t>&lt;</w:t>
+      </w:r>
+      <w:r>
+        <w:rPr>
+          <w:rFonts w:ascii="Consolas" w:eastAsia="Times New Roman" w:hAnsi="Consolas" w:cs="Times New Roman"/>
+          <w:color w:val="569CD6"/>
+          <w:sz w:val="36"/>
+          <w:szCs w:val="36"/>
+          <w:lang w:eastAsia="es-ES"/>
+        </w:rPr>
+        <w:t>ion-</w:t>
+      </w:r>
+      <w:proofErr w:type="spellStart"/>
+      <w:r>
+        <w:rPr>
+          <w:rFonts w:ascii="Consolas" w:eastAsia="Times New Roman" w:hAnsi="Consolas" w:cs="Times New Roman"/>
+          <w:color w:val="569CD6"/>
+          <w:sz w:val="36"/>
+          <w:szCs w:val="36"/>
+          <w:lang w:eastAsia="es-ES"/>
+        </w:rPr>
+        <w:t>tab</w:t>
+      </w:r>
+      <w:proofErr w:type="spellEnd"/>
+      <w:r>
+        <w:rPr>
+          <w:rFonts w:ascii="Consolas" w:eastAsia="Times New Roman" w:hAnsi="Consolas" w:cs="Times New Roman"/>
+          <w:color w:val="D4D4D4"/>
+          <w:sz w:val="36"/>
+          <w:szCs w:val="36"/>
+          <w:lang w:eastAsia="es-ES"/>
+        </w:rPr>
+        <w:t xml:space="preserve"> </w:t>
+      </w:r>
+      <w:proofErr w:type="spellStart"/>
+      <w:r>
+        <w:rPr>
+          <w:rFonts w:ascii="Consolas" w:eastAsia="Times New Roman" w:hAnsi="Consolas" w:cs="Times New Roman"/>
+          <w:color w:val="9CDCFE"/>
+          <w:sz w:val="36"/>
+          <w:szCs w:val="36"/>
+          <w:lang w:eastAsia="es-ES"/>
+        </w:rPr>
+        <w:t>tabIcon</w:t>
+      </w:r>
+      <w:proofErr w:type="spellEnd"/>
+      <w:r>
+        <w:rPr>
+          <w:rFonts w:ascii="Consolas" w:eastAsia="Times New Roman" w:hAnsi="Consolas" w:cs="Times New Roman"/>
+          <w:color w:val="D4D4D4"/>
+          <w:sz w:val="36"/>
+          <w:szCs w:val="36"/>
+          <w:lang w:eastAsia="es-ES"/>
+        </w:rPr>
+        <w:t>=</w:t>
+      </w:r>
+      <w:r>
+        <w:rPr>
+          <w:rFonts w:ascii="Consolas" w:eastAsia="Times New Roman" w:hAnsi="Consolas" w:cs="Times New Roman"/>
+          <w:color w:val="CE9178"/>
+          <w:sz w:val="36"/>
+          <w:szCs w:val="36"/>
+          <w:lang w:eastAsia="es-ES"/>
+        </w:rPr>
+        <w:t>"</w:t>
+      </w:r>
+      <w:proofErr w:type="spellStart"/>
+      <w:r>
+        <w:rPr>
+          <w:rFonts w:ascii="Consolas" w:eastAsia="Times New Roman" w:hAnsi="Consolas" w:cs="Times New Roman"/>
+          <w:color w:val="CE9178"/>
+          <w:sz w:val="36"/>
+          <w:szCs w:val="36"/>
+          <w:lang w:eastAsia="es-ES"/>
+        </w:rPr>
+        <w:t>hammer</w:t>
+      </w:r>
+      <w:proofErr w:type="spellEnd"/>
+      <w:r>
+        <w:rPr>
+          <w:rFonts w:ascii="Consolas" w:eastAsia="Times New Roman" w:hAnsi="Consolas" w:cs="Times New Roman"/>
+          <w:color w:val="CE9178"/>
+          <w:sz w:val="36"/>
+          <w:szCs w:val="36"/>
+          <w:lang w:eastAsia="es-ES"/>
+        </w:rPr>
+        <w:t>"</w:t>
+      </w:r>
+      <w:r>
+        <w:rPr>
+          <w:rFonts w:ascii="Consolas" w:eastAsia="Times New Roman" w:hAnsi="Consolas" w:cs="Times New Roman"/>
+          <w:color w:val="D4D4D4"/>
+          <w:sz w:val="36"/>
+          <w:szCs w:val="36"/>
+          <w:lang w:eastAsia="es-ES"/>
+        </w:rPr>
+        <w:t xml:space="preserve"> </w:t>
+      </w:r>
+      <w:proofErr w:type="spellStart"/>
+      <w:r>
+        <w:rPr>
+          <w:rFonts w:ascii="Consolas" w:eastAsia="Times New Roman" w:hAnsi="Consolas" w:cs="Times New Roman"/>
+          <w:color w:val="9CDCFE"/>
+          <w:sz w:val="36"/>
+          <w:szCs w:val="36"/>
+          <w:lang w:eastAsia="es-ES"/>
+        </w:rPr>
+        <w:t>tabTitle</w:t>
+      </w:r>
+      <w:proofErr w:type="spellEnd"/>
+      <w:r>
+        <w:rPr>
+          <w:rFonts w:ascii="Consolas" w:eastAsia="Times New Roman" w:hAnsi="Consolas" w:cs="Times New Roman"/>
+          <w:color w:val="D4D4D4"/>
+          <w:sz w:val="36"/>
+          <w:szCs w:val="36"/>
+          <w:lang w:eastAsia="es-ES"/>
+        </w:rPr>
+        <w:t>=</w:t>
+      </w:r>
+      <w:r>
+        <w:rPr>
+          <w:rFonts w:ascii="Consolas" w:eastAsia="Times New Roman" w:hAnsi="Consolas" w:cs="Times New Roman"/>
+          <w:color w:val="CE9178"/>
+          <w:sz w:val="36"/>
+          <w:szCs w:val="36"/>
+          <w:lang w:eastAsia="es-ES"/>
+        </w:rPr>
+        <w:t>"Ajustes</w:t>
+      </w:r>
+      <w:proofErr w:type="gramStart"/>
+      <w:r>
+        <w:rPr>
+          <w:rFonts w:ascii="Consolas" w:eastAsia="Times New Roman" w:hAnsi="Consolas" w:cs="Times New Roman"/>
+          <w:color w:val="CE9178"/>
+          <w:sz w:val="36"/>
+          <w:szCs w:val="36"/>
+          <w:lang w:eastAsia="es-ES"/>
+        </w:rPr>
+        <w:t>"</w:t>
+      </w:r>
+      <w:r>
+        <w:rPr>
+          <w:rFonts w:ascii="Consolas" w:eastAsia="Times New Roman" w:hAnsi="Consolas" w:cs="Times New Roman"/>
+          <w:color w:val="D4D4D4"/>
+          <w:sz w:val="36"/>
+          <w:szCs w:val="36"/>
+          <w:lang w:eastAsia="es-ES"/>
+        </w:rPr>
+        <w:t xml:space="preserve">  </w:t>
+      </w:r>
+      <w:r>
+        <w:rPr>
+          <w:rFonts w:ascii="Consolas" w:eastAsia="Times New Roman" w:hAnsi="Consolas" w:cs="Times New Roman"/>
+          <w:color w:val="9CDCFE"/>
+          <w:sz w:val="36"/>
+          <w:szCs w:val="36"/>
+          <w:lang w:eastAsia="es-ES"/>
+        </w:rPr>
+        <w:t>[</w:t>
+      </w:r>
+      <w:proofErr w:type="spellStart"/>
+      <w:proofErr w:type="gramEnd"/>
+      <w:r>
+        <w:rPr>
+          <w:rFonts w:ascii="Consolas" w:eastAsia="Times New Roman" w:hAnsi="Consolas" w:cs="Times New Roman"/>
+          <w:color w:val="9CDCFE"/>
+          <w:sz w:val="36"/>
+          <w:szCs w:val="36"/>
+          <w:lang w:eastAsia="es-ES"/>
+        </w:rPr>
+        <w:t>root</w:t>
+      </w:r>
+      <w:proofErr w:type="spellEnd"/>
+      <w:r>
+        <w:rPr>
+          <w:rFonts w:ascii="Consolas" w:eastAsia="Times New Roman" w:hAnsi="Consolas" w:cs="Times New Roman"/>
+          <w:color w:val="9CDCFE"/>
+          <w:sz w:val="36"/>
+          <w:szCs w:val="36"/>
+          <w:lang w:eastAsia="es-ES"/>
+        </w:rPr>
+        <w:t>]</w:t>
+      </w:r>
+      <w:r>
+        <w:rPr>
+          <w:rFonts w:ascii="Consolas" w:eastAsia="Times New Roman" w:hAnsi="Consolas" w:cs="Times New Roman"/>
+          <w:color w:val="D4D4D4"/>
+          <w:sz w:val="36"/>
+          <w:szCs w:val="36"/>
+          <w:lang w:eastAsia="es-ES"/>
+        </w:rPr>
+        <w:t>=</w:t>
+      </w:r>
+      <w:r>
+        <w:rPr>
+          <w:rFonts w:ascii="Consolas" w:eastAsia="Times New Roman" w:hAnsi="Consolas" w:cs="Times New Roman"/>
+          <w:color w:val="CE9178"/>
+          <w:sz w:val="36"/>
+          <w:szCs w:val="36"/>
+          <w:lang w:eastAsia="es-ES"/>
+        </w:rPr>
+        <w:t>"tab2"</w:t>
+      </w:r>
+      <w:r>
+        <w:rPr>
+          <w:rFonts w:ascii="Consolas" w:eastAsia="Times New Roman" w:hAnsi="Consolas" w:cs="Times New Roman"/>
+          <w:color w:val="808080"/>
+          <w:sz w:val="36"/>
+          <w:szCs w:val="36"/>
+          <w:lang w:eastAsia="es-ES"/>
+        </w:rPr>
+        <w:t>&gt;&lt;/</w:t>
+      </w:r>
+      <w:r>
+        <w:rPr>
+          <w:rFonts w:ascii="Consolas" w:eastAsia="Times New Roman" w:hAnsi="Consolas" w:cs="Times New Roman"/>
+          <w:color w:val="569CD6"/>
+          <w:sz w:val="36"/>
+          <w:szCs w:val="36"/>
+          <w:lang w:eastAsia="es-ES"/>
+        </w:rPr>
+        <w:t>ion-</w:t>
+      </w:r>
+      <w:proofErr w:type="spellStart"/>
+      <w:r>
+        <w:rPr>
+          <w:rFonts w:ascii="Consolas" w:eastAsia="Times New Roman" w:hAnsi="Consolas" w:cs="Times New Roman"/>
+          <w:color w:val="569CD6"/>
+          <w:sz w:val="36"/>
+          <w:szCs w:val="36"/>
+          <w:lang w:eastAsia="es-ES"/>
+        </w:rPr>
+        <w:t>tab</w:t>
+      </w:r>
+      <w:proofErr w:type="spellEnd"/>
+      <w:r>
+        <w:rPr>
+          <w:rFonts w:ascii="Consolas" w:eastAsia="Times New Roman" w:hAnsi="Consolas" w:cs="Times New Roman"/>
+          <w:color w:val="808080"/>
+          <w:sz w:val="36"/>
+          <w:szCs w:val="36"/>
+          <w:lang w:eastAsia="es-ES"/>
+        </w:rPr>
+        <w:t>&gt;</w:t>
+      </w:r>
+    </w:p>
+    <w:p>
+      <w:pPr>
+        <w:shd w:val="clear" w:color="auto" w:fill="1E1E1E"/>
+        <w:spacing w:after="0" w:line="480" w:lineRule="atLeast"/>
+        <w:rPr>
+          <w:rFonts w:ascii="Consolas" w:eastAsia="Times New Roman" w:hAnsi="Consolas" w:cs="Times New Roman"/>
+          <w:color w:val="D4D4D4"/>
+          <w:sz w:val="36"/>
+          <w:szCs w:val="36"/>
+          <w:lang w:eastAsia="es-ES"/>
+        </w:rPr>
+      </w:pPr>
+      <w:r>
+        <w:rPr>
+          <w:rFonts w:ascii="Consolas" w:eastAsia="Times New Roman" w:hAnsi="Consolas" w:cs="Times New Roman"/>
+          <w:color w:val="808080"/>
+          <w:sz w:val="36"/>
+          <w:szCs w:val="36"/>
+          <w:lang w:eastAsia="es-ES"/>
+        </w:rPr>
+        <w:t>&lt;/</w:t>
+      </w:r>
+      <w:r>
+        <w:rPr>
+          <w:rFonts w:ascii="Consolas" w:eastAsia="Times New Roman" w:hAnsi="Consolas" w:cs="Times New Roman"/>
+          <w:color w:val="569CD6"/>
+          <w:sz w:val="36"/>
+          <w:szCs w:val="36"/>
+          <w:lang w:eastAsia="es-ES"/>
+        </w:rPr>
+        <w:t>ion-</w:t>
+      </w:r>
+      <w:proofErr w:type="spellStart"/>
+      <w:r>
+        <w:rPr>
+          <w:rFonts w:ascii="Consolas" w:eastAsia="Times New Roman" w:hAnsi="Consolas" w:cs="Times New Roman"/>
+          <w:color w:val="569CD6"/>
+          <w:sz w:val="36"/>
+          <w:szCs w:val="36"/>
+          <w:lang w:eastAsia="es-ES"/>
+        </w:rPr>
+        <w:t>tabs</w:t>
+      </w:r>
+      <w:proofErr w:type="spellEnd"/>
+      <w:r>
+        <w:rPr>
+          <w:rFonts w:ascii="Consolas" w:eastAsia="Times New Roman" w:hAnsi="Consolas" w:cs="Times New Roman"/>
+          <w:color w:val="808080"/>
+          <w:sz w:val="36"/>
+          <w:szCs w:val="36"/>
+          <w:lang w:eastAsia="es-ES"/>
+        </w:rPr>
+        <w:t>&gt;</w:t>
+      </w:r>
+    </w:p>
+    <w:p>
+      <w:r>
+        <w:lastRenderedPageBreak/>
+        <w:t xml:space="preserve">En </w:t>
+      </w:r>
+      <w:proofErr w:type="spellStart"/>
+      <w:proofErr w:type="gramStart"/>
+      <w:r>
+        <w:t>app.components</w:t>
+      </w:r>
+      <w:proofErr w:type="gramEnd"/>
+      <w:r>
+        <w:t>.ts</w:t>
+      </w:r>
+      <w:proofErr w:type="spellEnd"/>
+      <w:r>
+        <w:t xml:space="preserve"> variamos la página de inicio</w:t>
+      </w:r>
+    </w:p>
+    <w:p>
+      <w:pPr>
+        <w:shd w:val="clear" w:color="auto" w:fill="1E1E1E"/>
+        <w:spacing w:line="480" w:lineRule="atLeast"/>
+        <w:rPr>
+          <w:rFonts w:ascii="Consolas" w:hAnsi="Consolas"/>
+          <w:color w:val="D4D4D4"/>
+          <w:sz w:val="36"/>
+          <w:szCs w:val="36"/>
+        </w:rPr>
+      </w:pPr>
+      <w:proofErr w:type="spellStart"/>
+      <w:proofErr w:type="gramStart"/>
+      <w:r>
+        <w:rPr>
+          <w:rFonts w:ascii="Consolas" w:hAnsi="Consolas"/>
+          <w:color w:val="9CDCFE"/>
+          <w:sz w:val="36"/>
+          <w:szCs w:val="36"/>
+        </w:rPr>
+        <w:t>rootPage</w:t>
+      </w:r>
+      <w:r>
+        <w:rPr>
+          <w:rFonts w:ascii="Consolas" w:hAnsi="Consolas"/>
+          <w:color w:val="D4D4D4"/>
+          <w:sz w:val="36"/>
+          <w:szCs w:val="36"/>
+        </w:rPr>
+        <w:t>:</w:t>
+      </w:r>
+      <w:r>
+        <w:rPr>
+          <w:rFonts w:ascii="Consolas" w:hAnsi="Consolas"/>
+          <w:color w:val="4EC9B0"/>
+          <w:sz w:val="36"/>
+          <w:szCs w:val="36"/>
+        </w:rPr>
+        <w:t>any</w:t>
+      </w:r>
+      <w:proofErr w:type="spellEnd"/>
+      <w:proofErr w:type="gramEnd"/>
+      <w:r>
+        <w:rPr>
+          <w:rFonts w:ascii="Consolas" w:hAnsi="Consolas"/>
+          <w:color w:val="D4D4D4"/>
+          <w:sz w:val="36"/>
+          <w:szCs w:val="36"/>
+        </w:rPr>
+        <w:t xml:space="preserve"> = </w:t>
+      </w:r>
+      <w:proofErr w:type="spellStart"/>
+      <w:r>
+        <w:rPr>
+          <w:rFonts w:ascii="Consolas" w:hAnsi="Consolas"/>
+          <w:color w:val="9CDCFE"/>
+          <w:sz w:val="36"/>
+          <w:szCs w:val="36"/>
+        </w:rPr>
+        <w:t>TabsPage</w:t>
+      </w:r>
+      <w:proofErr w:type="spellEnd"/>
+      <w:r>
+        <w:rPr>
+          <w:rFonts w:ascii="Consolas" w:hAnsi="Consolas"/>
+          <w:color w:val="D4D4D4"/>
+          <w:sz w:val="36"/>
+          <w:szCs w:val="36"/>
+        </w:rPr>
+        <w:t>;</w:t>
+      </w:r>
+    </w:p>
+    <w:p>
+      <w:r>
+        <w:t xml:space="preserve">la siguiente propiedad marca la </w:t>
+      </w:r>
+      <w:proofErr w:type="spellStart"/>
+      <w:r>
+        <w:t>tab</w:t>
+      </w:r>
+      <w:proofErr w:type="spellEnd"/>
+      <w:r>
+        <w:t xml:space="preserve"> en uso</w:t>
+      </w:r>
+    </w:p>
+    <w:p>
+      <w:pPr>
+        <w:shd w:val="clear" w:color="auto" w:fill="1E1E1E"/>
+        <w:spacing w:after="0" w:line="480" w:lineRule="atLeast"/>
+        <w:rPr>
+          <w:rFonts w:ascii="Consolas" w:eastAsia="Times New Roman" w:hAnsi="Consolas" w:cs="Times New Roman"/>
+          <w:color w:val="D4D4D4"/>
+          <w:sz w:val="36"/>
+          <w:szCs w:val="36"/>
+          <w:lang w:eastAsia="es-ES"/>
+        </w:rPr>
+      </w:pPr>
+      <w:proofErr w:type="spellStart"/>
+      <w:r>
+        <w:rPr>
+          <w:rFonts w:ascii="Consolas" w:eastAsia="Times New Roman" w:hAnsi="Consolas" w:cs="Times New Roman"/>
+          <w:color w:val="9CDCFE"/>
+          <w:sz w:val="36"/>
+          <w:szCs w:val="36"/>
+          <w:lang w:eastAsia="es-ES"/>
+        </w:rPr>
+        <w:t>selectedIndex</w:t>
+      </w:r>
+      <w:proofErr w:type="spellEnd"/>
+      <w:r>
+        <w:rPr>
+          <w:rFonts w:ascii="Consolas" w:eastAsia="Times New Roman" w:hAnsi="Consolas" w:cs="Times New Roman"/>
+          <w:color w:val="D4D4D4"/>
+          <w:sz w:val="36"/>
+          <w:szCs w:val="36"/>
+          <w:lang w:eastAsia="es-ES"/>
+        </w:rPr>
+        <w:t xml:space="preserve">= </w:t>
+      </w:r>
+      <w:r>
+        <w:rPr>
+          <w:rFonts w:ascii="Consolas" w:eastAsia="Times New Roman" w:hAnsi="Consolas" w:cs="Times New Roman"/>
+          <w:color w:val="CE9178"/>
+          <w:sz w:val="36"/>
+          <w:szCs w:val="36"/>
+          <w:lang w:eastAsia="es-ES"/>
+        </w:rPr>
+        <w:t>"2"</w:t>
+      </w:r>
+    </w:p>
+    <w:p/>
+    <w:p>
+      <w:r>
+        <w:t xml:space="preserve">Para ir por código a otro </w:t>
+      </w:r>
+      <w:proofErr w:type="spellStart"/>
+      <w:r>
+        <w:t>tab</w:t>
+      </w:r>
+      <w:proofErr w:type="spellEnd"/>
+      <w:r>
+        <w:t xml:space="preserve">, podemos poner un botón y asociar el evento clic por ejemplo a </w:t>
+      </w:r>
+    </w:p>
+    <w:p>
+      <w:pPr>
+        <w:shd w:val="clear" w:color="auto" w:fill="1E1E1E"/>
+        <w:spacing w:after="0" w:line="480" w:lineRule="atLeast"/>
+        <w:rPr>
+          <w:rFonts w:ascii="Consolas" w:eastAsia="Times New Roman" w:hAnsi="Consolas" w:cs="Times New Roman"/>
+          <w:color w:val="D4D4D4"/>
+          <w:sz w:val="36"/>
+          <w:szCs w:val="36"/>
+          <w:lang w:eastAsia="es-ES"/>
+        </w:rPr>
+      </w:pPr>
+      <w:r>
+        <w:rPr>
+          <w:rFonts w:ascii="Consolas" w:eastAsia="Times New Roman" w:hAnsi="Consolas" w:cs="Times New Roman"/>
+          <w:color w:val="D4D4D4"/>
+          <w:sz w:val="36"/>
+          <w:szCs w:val="36"/>
+          <w:lang w:eastAsia="es-ES"/>
+        </w:rPr>
+        <w:t xml:space="preserve">  </w:t>
+      </w:r>
+      <w:proofErr w:type="spellStart"/>
+      <w:proofErr w:type="gramStart"/>
+      <w:r>
+        <w:rPr>
+          <w:rFonts w:ascii="Consolas" w:eastAsia="Times New Roman" w:hAnsi="Consolas" w:cs="Times New Roman"/>
+          <w:color w:val="DCDCAA"/>
+          <w:sz w:val="36"/>
+          <w:szCs w:val="36"/>
+          <w:lang w:eastAsia="es-ES"/>
+        </w:rPr>
+        <w:t>activarPrincipal</w:t>
+      </w:r>
+      <w:proofErr w:type="spellEnd"/>
+      <w:r>
+        <w:rPr>
+          <w:rFonts w:ascii="Consolas" w:eastAsia="Times New Roman" w:hAnsi="Consolas" w:cs="Times New Roman"/>
+          <w:color w:val="D4D4D4"/>
+          <w:sz w:val="36"/>
+          <w:szCs w:val="36"/>
+          <w:lang w:eastAsia="es-ES"/>
+        </w:rPr>
+        <w:t>(</w:t>
+      </w:r>
+      <w:proofErr w:type="gramEnd"/>
+      <w:r>
+        <w:rPr>
+          <w:rFonts w:ascii="Consolas" w:eastAsia="Times New Roman" w:hAnsi="Consolas" w:cs="Times New Roman"/>
+          <w:color w:val="D4D4D4"/>
+          <w:sz w:val="36"/>
+          <w:szCs w:val="36"/>
+          <w:lang w:eastAsia="es-ES"/>
+        </w:rPr>
+        <w:t>){</w:t>
+      </w:r>
+    </w:p>
+    <w:p>
+      <w:pPr>
+        <w:shd w:val="clear" w:color="auto" w:fill="1E1E1E"/>
+        <w:spacing w:after="0" w:line="480" w:lineRule="atLeast"/>
+        <w:rPr>
+          <w:rFonts w:ascii="Consolas" w:eastAsia="Times New Roman" w:hAnsi="Consolas" w:cs="Times New Roman"/>
+          <w:color w:val="D4D4D4"/>
+          <w:sz w:val="36"/>
+          <w:szCs w:val="36"/>
+          <w:lang w:eastAsia="es-ES"/>
+        </w:rPr>
+      </w:pPr>
+      <w:r>
+        <w:rPr>
+          <w:rFonts w:ascii="Consolas" w:eastAsia="Times New Roman" w:hAnsi="Consolas" w:cs="Times New Roman"/>
+          <w:color w:val="D4D4D4"/>
+          <w:sz w:val="36"/>
+          <w:szCs w:val="36"/>
+          <w:lang w:eastAsia="es-ES"/>
+        </w:rPr>
+        <w:t xml:space="preserve">    </w:t>
+      </w:r>
+      <w:proofErr w:type="spellStart"/>
+      <w:proofErr w:type="gramStart"/>
+      <w:r>
+        <w:rPr>
+          <w:rFonts w:ascii="Consolas" w:eastAsia="Times New Roman" w:hAnsi="Consolas" w:cs="Times New Roman"/>
+          <w:color w:val="569CD6"/>
+          <w:sz w:val="36"/>
+          <w:szCs w:val="36"/>
+          <w:lang w:eastAsia="es-ES"/>
+        </w:rPr>
+        <w:t>this</w:t>
+      </w:r>
+      <w:r>
+        <w:rPr>
+          <w:rFonts w:ascii="Consolas" w:eastAsia="Times New Roman" w:hAnsi="Consolas" w:cs="Times New Roman"/>
+          <w:color w:val="D4D4D4"/>
+          <w:sz w:val="36"/>
+          <w:szCs w:val="36"/>
+          <w:lang w:eastAsia="es-ES"/>
+        </w:rPr>
+        <w:t>.</w:t>
+      </w:r>
+      <w:r>
+        <w:rPr>
+          <w:rFonts w:ascii="Consolas" w:eastAsia="Times New Roman" w:hAnsi="Consolas" w:cs="Times New Roman"/>
+          <w:color w:val="9CDCFE"/>
+          <w:sz w:val="36"/>
+          <w:szCs w:val="36"/>
+          <w:lang w:eastAsia="es-ES"/>
+        </w:rPr>
+        <w:t>navCtrl</w:t>
+      </w:r>
+      <w:r>
+        <w:rPr>
+          <w:rFonts w:ascii="Consolas" w:eastAsia="Times New Roman" w:hAnsi="Consolas" w:cs="Times New Roman"/>
+          <w:color w:val="D4D4D4"/>
+          <w:sz w:val="36"/>
+          <w:szCs w:val="36"/>
+          <w:lang w:eastAsia="es-ES"/>
+        </w:rPr>
+        <w:t>.</w:t>
+      </w:r>
+      <w:r>
+        <w:rPr>
+          <w:rFonts w:ascii="Consolas" w:eastAsia="Times New Roman" w:hAnsi="Consolas" w:cs="Times New Roman"/>
+          <w:color w:val="9CDCFE"/>
+          <w:sz w:val="36"/>
+          <w:szCs w:val="36"/>
+          <w:lang w:eastAsia="es-ES"/>
+        </w:rPr>
+        <w:t>parent</w:t>
+      </w:r>
+      <w:proofErr w:type="gramEnd"/>
+      <w:r>
+        <w:rPr>
+          <w:rFonts w:ascii="Consolas" w:eastAsia="Times New Roman" w:hAnsi="Consolas" w:cs="Times New Roman"/>
+          <w:color w:val="D4D4D4"/>
+          <w:sz w:val="36"/>
+          <w:szCs w:val="36"/>
+          <w:lang w:eastAsia="es-ES"/>
+        </w:rPr>
+        <w:t>.</w:t>
+      </w:r>
+      <w:r>
+        <w:rPr>
+          <w:rFonts w:ascii="Consolas" w:eastAsia="Times New Roman" w:hAnsi="Consolas" w:cs="Times New Roman"/>
+          <w:color w:val="DCDCAA"/>
+          <w:sz w:val="36"/>
+          <w:szCs w:val="36"/>
+          <w:lang w:eastAsia="es-ES"/>
+        </w:rPr>
+        <w:t>select</w:t>
+      </w:r>
+      <w:proofErr w:type="spellEnd"/>
+      <w:r>
+        <w:rPr>
+          <w:rFonts w:ascii="Consolas" w:eastAsia="Times New Roman" w:hAnsi="Consolas" w:cs="Times New Roman"/>
+          <w:color w:val="D4D4D4"/>
+          <w:sz w:val="36"/>
+          <w:szCs w:val="36"/>
+          <w:lang w:eastAsia="es-ES"/>
+        </w:rPr>
+        <w:t>(</w:t>
+      </w:r>
+      <w:r>
+        <w:rPr>
+          <w:rFonts w:ascii="Consolas" w:eastAsia="Times New Roman" w:hAnsi="Consolas" w:cs="Times New Roman"/>
+          <w:color w:val="B5CEA8"/>
+          <w:sz w:val="36"/>
+          <w:szCs w:val="36"/>
+          <w:lang w:eastAsia="es-ES"/>
+        </w:rPr>
+        <w:t>0</w:t>
+      </w:r>
+      <w:r>
+        <w:rPr>
+          <w:rFonts w:ascii="Consolas" w:eastAsia="Times New Roman" w:hAnsi="Consolas" w:cs="Times New Roman"/>
+          <w:color w:val="D4D4D4"/>
+          <w:sz w:val="36"/>
+          <w:szCs w:val="36"/>
+          <w:lang w:eastAsia="es-ES"/>
+        </w:rPr>
+        <w:t>);</w:t>
+      </w:r>
+    </w:p>
+    <w:p>
+      <w:pPr>
+        <w:shd w:val="clear" w:color="auto" w:fill="1E1E1E"/>
+        <w:spacing w:after="0" w:line="480" w:lineRule="atLeast"/>
+        <w:rPr>
+          <w:rFonts w:ascii="Consolas" w:eastAsia="Times New Roman" w:hAnsi="Consolas" w:cs="Times New Roman"/>
+          <w:color w:val="D4D4D4"/>
+          <w:sz w:val="36"/>
+          <w:szCs w:val="36"/>
+          <w:lang w:eastAsia="es-ES"/>
+        </w:rPr>
+      </w:pPr>
+      <w:r>
+        <w:rPr>
+          <w:rFonts w:ascii="Consolas" w:eastAsia="Times New Roman" w:hAnsi="Consolas" w:cs="Times New Roman"/>
+          <w:color w:val="D4D4D4"/>
+          <w:sz w:val="36"/>
+          <w:szCs w:val="36"/>
+          <w:lang w:eastAsia="es-ES"/>
+        </w:rPr>
+        <w:t xml:space="preserve">  }</w:t>
+      </w:r>
+    </w:p>
+    <w:p/>
+    <w:p>
+      <w:r>
+        <w:t>PAGINA MODAL</w:t>
+      </w:r>
+    </w:p>
+    <w:p>
+      <w:r>
+        <w:t xml:space="preserve">Creamos un botón en ajustes.html y </w:t>
+      </w:r>
+      <w:proofErr w:type="spellStart"/>
+      <w:r>
+        <w:t>programos</w:t>
+      </w:r>
+      <w:proofErr w:type="spellEnd"/>
+      <w:r>
+        <w:t xml:space="preserve"> evento </w:t>
+      </w:r>
+      <w:proofErr w:type="spellStart"/>
+      <w:r>
+        <w:t>click</w:t>
+      </w:r>
+      <w:proofErr w:type="spellEnd"/>
+      <w:r>
+        <w:t xml:space="preserve"> en </w:t>
+      </w:r>
+      <w:proofErr w:type="spellStart"/>
+      <w:r>
+        <w:t>mostrarModal</w:t>
+      </w:r>
+      <w:proofErr w:type="spellEnd"/>
+    </w:p>
+    <w:p>
+      <w:r>
+        <w:t xml:space="preserve">(inyectar </w:t>
+      </w:r>
+      <w:proofErr w:type="spellStart"/>
+      <w:r>
+        <w:t>ModalController</w:t>
+      </w:r>
+      <w:proofErr w:type="spellEnd"/>
+      <w:r>
+        <w:t>)</w:t>
+      </w:r>
+      <w:r>
+        <w:t xml:space="preserve"> y el método</w:t>
+      </w:r>
+    </w:p>
+    <w:p>
+      <w:pPr>
+        <w:shd w:val="clear" w:color="auto" w:fill="1E1E1E"/>
+        <w:spacing w:after="0" w:line="480" w:lineRule="atLeast"/>
+        <w:rPr>
+          <w:rFonts w:ascii="Consolas" w:eastAsia="Times New Roman" w:hAnsi="Consolas" w:cs="Times New Roman"/>
+          <w:color w:val="D4D4D4"/>
+          <w:sz w:val="36"/>
+          <w:szCs w:val="36"/>
+          <w:lang w:eastAsia="es-ES"/>
+        </w:rPr>
+      </w:pPr>
+      <w:r>
+        <w:rPr>
+          <w:rFonts w:ascii="Consolas" w:eastAsia="Times New Roman" w:hAnsi="Consolas" w:cs="Times New Roman"/>
+          <w:color w:val="D4D4D4"/>
+          <w:sz w:val="36"/>
+          <w:szCs w:val="36"/>
+          <w:lang w:eastAsia="es-ES"/>
+        </w:rPr>
+        <w:t xml:space="preserve">    </w:t>
+      </w:r>
+      <w:proofErr w:type="spellStart"/>
+      <w:r>
+        <w:rPr>
+          <w:rFonts w:ascii="Consolas" w:eastAsia="Times New Roman" w:hAnsi="Consolas" w:cs="Times New Roman"/>
+          <w:color w:val="569CD6"/>
+          <w:sz w:val="36"/>
+          <w:szCs w:val="36"/>
+          <w:lang w:eastAsia="es-ES"/>
+        </w:rPr>
+        <w:t>let</w:t>
+      </w:r>
+      <w:proofErr w:type="spellEnd"/>
+      <w:r>
+        <w:rPr>
+          <w:rFonts w:ascii="Consolas" w:eastAsia="Times New Roman" w:hAnsi="Consolas" w:cs="Times New Roman"/>
+          <w:color w:val="D4D4D4"/>
+          <w:sz w:val="36"/>
+          <w:szCs w:val="36"/>
+          <w:lang w:eastAsia="es-ES"/>
+        </w:rPr>
+        <w:t xml:space="preserve"> </w:t>
+      </w:r>
+      <w:r>
+        <w:rPr>
+          <w:rFonts w:ascii="Consolas" w:eastAsia="Times New Roman" w:hAnsi="Consolas" w:cs="Times New Roman"/>
+          <w:color w:val="9CDCFE"/>
+          <w:sz w:val="36"/>
+          <w:szCs w:val="36"/>
+          <w:lang w:eastAsia="es-ES"/>
+        </w:rPr>
+        <w:t>modal</w:t>
+      </w:r>
+      <w:r>
+        <w:rPr>
+          <w:rFonts w:ascii="Consolas" w:eastAsia="Times New Roman" w:hAnsi="Consolas" w:cs="Times New Roman"/>
+          <w:color w:val="D4D4D4"/>
+          <w:sz w:val="36"/>
+          <w:szCs w:val="36"/>
+          <w:lang w:eastAsia="es-ES"/>
+        </w:rPr>
+        <w:t xml:space="preserve"> = </w:t>
+      </w:r>
+      <w:proofErr w:type="spellStart"/>
+      <w:proofErr w:type="gramStart"/>
+      <w:r>
+        <w:rPr>
+          <w:rFonts w:ascii="Consolas" w:eastAsia="Times New Roman" w:hAnsi="Consolas" w:cs="Times New Roman"/>
+          <w:color w:val="569CD6"/>
+          <w:sz w:val="36"/>
+          <w:szCs w:val="36"/>
+          <w:lang w:eastAsia="es-ES"/>
+        </w:rPr>
+        <w:t>this</w:t>
+      </w:r>
+      <w:r>
+        <w:rPr>
+          <w:rFonts w:ascii="Consolas" w:eastAsia="Times New Roman" w:hAnsi="Consolas" w:cs="Times New Roman"/>
+          <w:color w:val="D4D4D4"/>
+          <w:sz w:val="36"/>
+          <w:szCs w:val="36"/>
+          <w:lang w:eastAsia="es-ES"/>
+        </w:rPr>
+        <w:t>.</w:t>
+      </w:r>
+      <w:r>
+        <w:rPr>
+          <w:rFonts w:ascii="Consolas" w:eastAsia="Times New Roman" w:hAnsi="Consolas" w:cs="Times New Roman"/>
+          <w:color w:val="9CDCFE"/>
+          <w:sz w:val="36"/>
+          <w:szCs w:val="36"/>
+          <w:lang w:eastAsia="es-ES"/>
+        </w:rPr>
+        <w:t>modalCtrl</w:t>
+      </w:r>
+      <w:r>
+        <w:rPr>
+          <w:rFonts w:ascii="Consolas" w:eastAsia="Times New Roman" w:hAnsi="Consolas" w:cs="Times New Roman"/>
+          <w:color w:val="D4D4D4"/>
+          <w:sz w:val="36"/>
+          <w:szCs w:val="36"/>
+          <w:lang w:eastAsia="es-ES"/>
+        </w:rPr>
+        <w:t>.</w:t>
+      </w:r>
+      <w:r>
+        <w:rPr>
+          <w:rFonts w:ascii="Consolas" w:eastAsia="Times New Roman" w:hAnsi="Consolas" w:cs="Times New Roman"/>
+          <w:color w:val="DCDCAA"/>
+          <w:sz w:val="36"/>
+          <w:szCs w:val="36"/>
+          <w:lang w:eastAsia="es-ES"/>
+        </w:rPr>
+        <w:t>create</w:t>
+      </w:r>
+      <w:proofErr w:type="spellEnd"/>
+      <w:proofErr w:type="gramEnd"/>
+      <w:r>
+        <w:rPr>
+          <w:rFonts w:ascii="Consolas" w:eastAsia="Times New Roman" w:hAnsi="Consolas" w:cs="Times New Roman"/>
+          <w:color w:val="D4D4D4"/>
+          <w:sz w:val="36"/>
+          <w:szCs w:val="36"/>
+          <w:lang w:eastAsia="es-ES"/>
+        </w:rPr>
+        <w:t>(</w:t>
+      </w:r>
+      <w:proofErr w:type="spellStart"/>
+      <w:r>
+        <w:rPr>
+          <w:rFonts w:ascii="Consolas" w:eastAsia="Times New Roman" w:hAnsi="Consolas" w:cs="Times New Roman"/>
+          <w:color w:val="9CDCFE"/>
+          <w:sz w:val="36"/>
+          <w:szCs w:val="36"/>
+          <w:lang w:eastAsia="es-ES"/>
+        </w:rPr>
+        <w:t>ModalPage</w:t>
+      </w:r>
+      <w:proofErr w:type="spellEnd"/>
+      <w:r>
+        <w:rPr>
+          <w:rFonts w:ascii="Consolas" w:eastAsia="Times New Roman" w:hAnsi="Consolas" w:cs="Times New Roman"/>
+          <w:color w:val="D4D4D4"/>
+          <w:sz w:val="36"/>
+          <w:szCs w:val="36"/>
+          <w:lang w:eastAsia="es-ES"/>
+        </w:rPr>
+        <w:t>, {</w:t>
+      </w:r>
+      <w:proofErr w:type="spellStart"/>
+      <w:r>
+        <w:rPr>
+          <w:rFonts w:ascii="Consolas" w:eastAsia="Times New Roman" w:hAnsi="Consolas" w:cs="Times New Roman"/>
+          <w:color w:val="9CDCFE"/>
+          <w:sz w:val="36"/>
+          <w:szCs w:val="36"/>
+          <w:lang w:eastAsia="es-ES"/>
+        </w:rPr>
+        <w:t>nombre:</w:t>
+      </w:r>
+      <w:r>
+        <w:rPr>
+          <w:rFonts w:ascii="Consolas" w:eastAsia="Times New Roman" w:hAnsi="Consolas" w:cs="Times New Roman"/>
+          <w:color w:val="CE9178"/>
+          <w:sz w:val="36"/>
+          <w:szCs w:val="36"/>
+          <w:lang w:eastAsia="es-ES"/>
+        </w:rPr>
+        <w:t>"Dolores</w:t>
+      </w:r>
+      <w:proofErr w:type="spellEnd"/>
+      <w:r>
+        <w:rPr>
+          <w:rFonts w:ascii="Consolas" w:eastAsia="Times New Roman" w:hAnsi="Consolas" w:cs="Times New Roman"/>
+          <w:color w:val="CE9178"/>
+          <w:sz w:val="36"/>
+          <w:szCs w:val="36"/>
+          <w:lang w:eastAsia="es-ES"/>
+        </w:rPr>
+        <w:t>"</w:t>
+      </w:r>
+      <w:r>
+        <w:rPr>
+          <w:rFonts w:ascii="Consolas" w:eastAsia="Times New Roman" w:hAnsi="Consolas" w:cs="Times New Roman"/>
+          <w:color w:val="D4D4D4"/>
+          <w:sz w:val="36"/>
+          <w:szCs w:val="36"/>
+          <w:lang w:eastAsia="es-ES"/>
+        </w:rPr>
+        <w:t xml:space="preserve">, </w:t>
+      </w:r>
+      <w:r>
+        <w:rPr>
+          <w:rFonts w:ascii="Consolas" w:eastAsia="Times New Roman" w:hAnsi="Consolas" w:cs="Times New Roman"/>
+          <w:color w:val="9CDCFE"/>
+          <w:sz w:val="36"/>
+          <w:szCs w:val="36"/>
+          <w:lang w:eastAsia="es-ES"/>
+        </w:rPr>
+        <w:t>edad:</w:t>
+      </w:r>
+      <w:r>
+        <w:rPr>
+          <w:rFonts w:ascii="Consolas" w:eastAsia="Times New Roman" w:hAnsi="Consolas" w:cs="Times New Roman"/>
+          <w:color w:val="B5CEA8"/>
+          <w:sz w:val="36"/>
+          <w:szCs w:val="36"/>
+          <w:lang w:eastAsia="es-ES"/>
+        </w:rPr>
+        <w:t>24</w:t>
+      </w:r>
+      <w:r>
+        <w:rPr>
+          <w:rFonts w:ascii="Consolas" w:eastAsia="Times New Roman" w:hAnsi="Consolas" w:cs="Times New Roman"/>
+          <w:color w:val="D4D4D4"/>
+          <w:sz w:val="36"/>
+          <w:szCs w:val="36"/>
+          <w:lang w:eastAsia="es-ES"/>
+        </w:rPr>
+        <w:t>})</w:t>
+      </w:r>
+    </w:p>
+    <w:p>
+      <w:pPr>
+        <w:shd w:val="clear" w:color="auto" w:fill="1E1E1E"/>
+        <w:spacing w:after="0" w:line="480" w:lineRule="atLeast"/>
+        <w:rPr>
+          <w:rFonts w:ascii="Consolas" w:eastAsia="Times New Roman" w:hAnsi="Consolas" w:cs="Times New Roman"/>
+          <w:color w:val="D4D4D4"/>
+          <w:sz w:val="36"/>
+          <w:szCs w:val="36"/>
+          <w:lang w:eastAsia="es-ES"/>
+        </w:rPr>
+      </w:pPr>
+      <w:r>
+        <w:rPr>
+          <w:rFonts w:ascii="Consolas" w:eastAsia="Times New Roman" w:hAnsi="Consolas" w:cs="Times New Roman"/>
+          <w:color w:val="D4D4D4"/>
+          <w:sz w:val="36"/>
+          <w:szCs w:val="36"/>
+          <w:lang w:eastAsia="es-ES"/>
+        </w:rPr>
+        <w:t xml:space="preserve">    </w:t>
+      </w:r>
+      <w:proofErr w:type="spellStart"/>
+      <w:proofErr w:type="gramStart"/>
+      <w:r>
+        <w:rPr>
+          <w:rFonts w:ascii="Consolas" w:eastAsia="Times New Roman" w:hAnsi="Consolas" w:cs="Times New Roman"/>
+          <w:color w:val="9CDCFE"/>
+          <w:sz w:val="36"/>
+          <w:szCs w:val="36"/>
+          <w:lang w:eastAsia="es-ES"/>
+        </w:rPr>
+        <w:t>modal</w:t>
+      </w:r>
+      <w:r>
+        <w:rPr>
+          <w:rFonts w:ascii="Consolas" w:eastAsia="Times New Roman" w:hAnsi="Consolas" w:cs="Times New Roman"/>
+          <w:color w:val="D4D4D4"/>
+          <w:sz w:val="36"/>
+          <w:szCs w:val="36"/>
+          <w:lang w:eastAsia="es-ES"/>
+        </w:rPr>
+        <w:t>.</w:t>
+      </w:r>
+      <w:r>
+        <w:rPr>
+          <w:rFonts w:ascii="Consolas" w:eastAsia="Times New Roman" w:hAnsi="Consolas" w:cs="Times New Roman"/>
+          <w:color w:val="DCDCAA"/>
+          <w:sz w:val="36"/>
+          <w:szCs w:val="36"/>
+          <w:lang w:eastAsia="es-ES"/>
+        </w:rPr>
+        <w:t>present</w:t>
+      </w:r>
+      <w:proofErr w:type="spellEnd"/>
+      <w:proofErr w:type="gramEnd"/>
+      <w:r>
+        <w:rPr>
+          <w:rFonts w:ascii="Consolas" w:eastAsia="Times New Roman" w:hAnsi="Consolas" w:cs="Times New Roman"/>
+          <w:color w:val="D4D4D4"/>
+          <w:sz w:val="36"/>
+          <w:szCs w:val="36"/>
+          <w:lang w:eastAsia="es-ES"/>
+        </w:rPr>
+        <w:t>();</w:t>
+      </w:r>
+    </w:p>
+    <w:p>
+      <w:pPr>
+        <w:shd w:val="clear" w:color="auto" w:fill="1E1E1E"/>
+        <w:spacing w:after="0" w:line="480" w:lineRule="atLeast"/>
+        <w:rPr>
+          <w:rFonts w:ascii="Consolas" w:eastAsia="Times New Roman" w:hAnsi="Consolas" w:cs="Times New Roman"/>
+          <w:color w:val="D4D4D4"/>
+          <w:sz w:val="36"/>
+          <w:szCs w:val="36"/>
+          <w:lang w:eastAsia="es-ES"/>
+        </w:rPr>
+      </w:pPr>
+    </w:p>
+    <w:p/>
+    <w:p>
+      <w:r>
+        <w:t xml:space="preserve">En el constructor de </w:t>
+      </w:r>
+      <w:proofErr w:type="spellStart"/>
+      <w:r>
+        <w:t>modal.ts</w:t>
+      </w:r>
+      <w:proofErr w:type="spellEnd"/>
+      <w:r>
+        <w:t xml:space="preserve"> recuperamos valores con</w:t>
+      </w:r>
+    </w:p>
+    <w:p>
+      <w:pPr>
+        <w:shd w:val="clear" w:color="auto" w:fill="1E1E1E"/>
+        <w:spacing w:after="0" w:line="480" w:lineRule="atLeast"/>
+        <w:rPr>
+          <w:rFonts w:ascii="Consolas" w:eastAsia="Times New Roman" w:hAnsi="Consolas" w:cs="Times New Roman"/>
+          <w:color w:val="D4D4D4"/>
+          <w:sz w:val="36"/>
+          <w:szCs w:val="36"/>
+          <w:lang w:eastAsia="es-ES"/>
+        </w:rPr>
+      </w:pPr>
+      <w:r>
+        <w:rPr>
+          <w:rFonts w:ascii="Consolas" w:eastAsia="Times New Roman" w:hAnsi="Consolas" w:cs="Times New Roman"/>
+          <w:color w:val="D4D4D4"/>
+          <w:sz w:val="36"/>
+          <w:szCs w:val="36"/>
+          <w:lang w:eastAsia="es-ES"/>
+        </w:rPr>
+        <w:t xml:space="preserve">    </w:t>
+      </w:r>
+      <w:proofErr w:type="spellStart"/>
+      <w:proofErr w:type="gramStart"/>
+      <w:r>
+        <w:rPr>
+          <w:rFonts w:ascii="Consolas" w:eastAsia="Times New Roman" w:hAnsi="Consolas" w:cs="Times New Roman"/>
+          <w:color w:val="569CD6"/>
+          <w:sz w:val="36"/>
+          <w:szCs w:val="36"/>
+          <w:lang w:eastAsia="es-ES"/>
+        </w:rPr>
+        <w:t>this</w:t>
+      </w:r>
+      <w:r>
+        <w:rPr>
+          <w:rFonts w:ascii="Consolas" w:eastAsia="Times New Roman" w:hAnsi="Consolas" w:cs="Times New Roman"/>
+          <w:color w:val="D4D4D4"/>
+          <w:sz w:val="36"/>
+          <w:szCs w:val="36"/>
+          <w:lang w:eastAsia="es-ES"/>
+        </w:rPr>
+        <w:t>.</w:t>
+      </w:r>
+      <w:r>
+        <w:rPr>
+          <w:rFonts w:ascii="Consolas" w:eastAsia="Times New Roman" w:hAnsi="Consolas" w:cs="Times New Roman"/>
+          <w:color w:val="9CDCFE"/>
+          <w:sz w:val="36"/>
+          <w:szCs w:val="36"/>
+          <w:lang w:eastAsia="es-ES"/>
+        </w:rPr>
+        <w:t>nombre</w:t>
+      </w:r>
+      <w:proofErr w:type="gramEnd"/>
+      <w:r>
+        <w:rPr>
+          <w:rFonts w:ascii="Consolas" w:eastAsia="Times New Roman" w:hAnsi="Consolas" w:cs="Times New Roman"/>
+          <w:color w:val="9CDCFE"/>
+          <w:sz w:val="36"/>
+          <w:szCs w:val="36"/>
+          <w:lang w:eastAsia="es-ES"/>
+        </w:rPr>
+        <w:t>_mio</w:t>
+      </w:r>
+      <w:proofErr w:type="spellEnd"/>
+      <w:r>
+        <w:rPr>
+          <w:rFonts w:ascii="Consolas" w:eastAsia="Times New Roman" w:hAnsi="Consolas" w:cs="Times New Roman"/>
+          <w:color w:val="D4D4D4"/>
+          <w:sz w:val="36"/>
+          <w:szCs w:val="36"/>
+          <w:lang w:eastAsia="es-ES"/>
+        </w:rPr>
+        <w:t>=</w:t>
+      </w:r>
+      <w:proofErr w:type="spellStart"/>
+      <w:r>
+        <w:rPr>
+          <w:rFonts w:ascii="Consolas" w:eastAsia="Times New Roman" w:hAnsi="Consolas" w:cs="Times New Roman"/>
+          <w:color w:val="569CD6"/>
+          <w:sz w:val="36"/>
+          <w:szCs w:val="36"/>
+          <w:lang w:eastAsia="es-ES"/>
+        </w:rPr>
+        <w:t>this</w:t>
+      </w:r>
+      <w:r>
+        <w:rPr>
+          <w:rFonts w:ascii="Consolas" w:eastAsia="Times New Roman" w:hAnsi="Consolas" w:cs="Times New Roman"/>
+          <w:color w:val="D4D4D4"/>
+          <w:sz w:val="36"/>
+          <w:szCs w:val="36"/>
+          <w:lang w:eastAsia="es-ES"/>
+        </w:rPr>
+        <w:t>.</w:t>
+      </w:r>
+      <w:r>
+        <w:rPr>
+          <w:rFonts w:ascii="Consolas" w:eastAsia="Times New Roman" w:hAnsi="Consolas" w:cs="Times New Roman"/>
+          <w:color w:val="9CDCFE"/>
+          <w:sz w:val="36"/>
+          <w:szCs w:val="36"/>
+          <w:lang w:eastAsia="es-ES"/>
+        </w:rPr>
+        <w:t>navParams</w:t>
+      </w:r>
+      <w:r>
+        <w:rPr>
+          <w:rFonts w:ascii="Consolas" w:eastAsia="Times New Roman" w:hAnsi="Consolas" w:cs="Times New Roman"/>
+          <w:color w:val="D4D4D4"/>
+          <w:sz w:val="36"/>
+          <w:szCs w:val="36"/>
+          <w:lang w:eastAsia="es-ES"/>
+        </w:rPr>
+        <w:t>.</w:t>
+      </w:r>
+      <w:r>
+        <w:rPr>
+          <w:rFonts w:ascii="Consolas" w:eastAsia="Times New Roman" w:hAnsi="Consolas" w:cs="Times New Roman"/>
+          <w:color w:val="DCDCAA"/>
+          <w:sz w:val="36"/>
+          <w:szCs w:val="36"/>
+          <w:lang w:eastAsia="es-ES"/>
+        </w:rPr>
+        <w:t>get</w:t>
+      </w:r>
+      <w:proofErr w:type="spellEnd"/>
+      <w:r>
+        <w:rPr>
+          <w:rFonts w:ascii="Consolas" w:eastAsia="Times New Roman" w:hAnsi="Consolas" w:cs="Times New Roman"/>
+          <w:color w:val="D4D4D4"/>
+          <w:sz w:val="36"/>
+          <w:szCs w:val="36"/>
+          <w:lang w:eastAsia="es-ES"/>
+        </w:rPr>
+        <w:t>(</w:t>
+      </w:r>
+      <w:r>
+        <w:rPr>
+          <w:rFonts w:ascii="Consolas" w:eastAsia="Times New Roman" w:hAnsi="Consolas" w:cs="Times New Roman"/>
+          <w:color w:val="CE9178"/>
+          <w:sz w:val="36"/>
+          <w:szCs w:val="36"/>
+          <w:lang w:eastAsia="es-ES"/>
+        </w:rPr>
+        <w:t>"nombre"</w:t>
+      </w:r>
+      <w:r>
+        <w:rPr>
+          <w:rFonts w:ascii="Consolas" w:eastAsia="Times New Roman" w:hAnsi="Consolas" w:cs="Times New Roman"/>
+          <w:color w:val="D4D4D4"/>
+          <w:sz w:val="36"/>
+          <w:szCs w:val="36"/>
+          <w:lang w:eastAsia="es-ES"/>
+        </w:rPr>
+        <w:t>);</w:t>
+      </w:r>
+    </w:p>
+    <w:p>
+      <w:pPr>
+        <w:shd w:val="clear" w:color="auto" w:fill="1E1E1E"/>
+        <w:spacing w:after="0" w:line="480" w:lineRule="atLeast"/>
+        <w:rPr>
+          <w:rFonts w:ascii="Consolas" w:eastAsia="Times New Roman" w:hAnsi="Consolas" w:cs="Times New Roman"/>
+          <w:color w:val="D4D4D4"/>
+          <w:sz w:val="36"/>
+          <w:szCs w:val="36"/>
+          <w:lang w:eastAsia="es-ES"/>
+        </w:rPr>
+      </w:pPr>
+      <w:r>
+        <w:rPr>
+          <w:rFonts w:ascii="Consolas" w:eastAsia="Times New Roman" w:hAnsi="Consolas" w:cs="Times New Roman"/>
+          <w:color w:val="D4D4D4"/>
+          <w:sz w:val="36"/>
+          <w:szCs w:val="36"/>
+          <w:lang w:eastAsia="es-ES"/>
+        </w:rPr>
+        <w:t xml:space="preserve">    </w:t>
+      </w:r>
+      <w:proofErr w:type="spellStart"/>
+      <w:proofErr w:type="gramStart"/>
+      <w:r>
+        <w:rPr>
+          <w:rFonts w:ascii="Consolas" w:eastAsia="Times New Roman" w:hAnsi="Consolas" w:cs="Times New Roman"/>
+          <w:color w:val="569CD6"/>
+          <w:sz w:val="36"/>
+          <w:szCs w:val="36"/>
+          <w:lang w:eastAsia="es-ES"/>
+        </w:rPr>
+        <w:t>this</w:t>
+      </w:r>
+      <w:r>
+        <w:rPr>
+          <w:rFonts w:ascii="Consolas" w:eastAsia="Times New Roman" w:hAnsi="Consolas" w:cs="Times New Roman"/>
+          <w:color w:val="D4D4D4"/>
+          <w:sz w:val="36"/>
+          <w:szCs w:val="36"/>
+          <w:lang w:eastAsia="es-ES"/>
+        </w:rPr>
+        <w:t>.</w:t>
+      </w:r>
+      <w:r>
+        <w:rPr>
+          <w:rFonts w:ascii="Consolas" w:eastAsia="Times New Roman" w:hAnsi="Consolas" w:cs="Times New Roman"/>
+          <w:color w:val="9CDCFE"/>
+          <w:sz w:val="36"/>
+          <w:szCs w:val="36"/>
+          <w:lang w:eastAsia="es-ES"/>
+        </w:rPr>
+        <w:t>edad</w:t>
+      </w:r>
+      <w:proofErr w:type="gramEnd"/>
+      <w:r>
+        <w:rPr>
+          <w:rFonts w:ascii="Consolas" w:eastAsia="Times New Roman" w:hAnsi="Consolas" w:cs="Times New Roman"/>
+          <w:color w:val="9CDCFE"/>
+          <w:sz w:val="36"/>
+          <w:szCs w:val="36"/>
+          <w:lang w:eastAsia="es-ES"/>
+        </w:rPr>
+        <w:t>_mia</w:t>
+      </w:r>
+      <w:proofErr w:type="spellEnd"/>
+      <w:r>
+        <w:rPr>
+          <w:rFonts w:ascii="Consolas" w:eastAsia="Times New Roman" w:hAnsi="Consolas" w:cs="Times New Roman"/>
+          <w:color w:val="D4D4D4"/>
+          <w:sz w:val="36"/>
+          <w:szCs w:val="36"/>
+          <w:lang w:eastAsia="es-ES"/>
+        </w:rPr>
+        <w:t xml:space="preserve">= </w:t>
+      </w:r>
+      <w:proofErr w:type="spellStart"/>
+      <w:r>
+        <w:rPr>
+          <w:rFonts w:ascii="Consolas" w:eastAsia="Times New Roman" w:hAnsi="Consolas" w:cs="Times New Roman"/>
+          <w:color w:val="569CD6"/>
+          <w:sz w:val="36"/>
+          <w:szCs w:val="36"/>
+          <w:lang w:eastAsia="es-ES"/>
+        </w:rPr>
+        <w:t>this</w:t>
+      </w:r>
+      <w:r>
+        <w:rPr>
+          <w:rFonts w:ascii="Consolas" w:eastAsia="Times New Roman" w:hAnsi="Consolas" w:cs="Times New Roman"/>
+          <w:color w:val="D4D4D4"/>
+          <w:sz w:val="36"/>
+          <w:szCs w:val="36"/>
+          <w:lang w:eastAsia="es-ES"/>
+        </w:rPr>
+        <w:t>.</w:t>
+      </w:r>
+      <w:r>
+        <w:rPr>
+          <w:rFonts w:ascii="Consolas" w:eastAsia="Times New Roman" w:hAnsi="Consolas" w:cs="Times New Roman"/>
+          <w:color w:val="9CDCFE"/>
+          <w:sz w:val="36"/>
+          <w:szCs w:val="36"/>
+          <w:lang w:eastAsia="es-ES"/>
+        </w:rPr>
+        <w:t>navParams</w:t>
+      </w:r>
+      <w:r>
+        <w:rPr>
+          <w:rFonts w:ascii="Consolas" w:eastAsia="Times New Roman" w:hAnsi="Consolas" w:cs="Times New Roman"/>
+          <w:color w:val="D4D4D4"/>
+          <w:sz w:val="36"/>
+          <w:szCs w:val="36"/>
+          <w:lang w:eastAsia="es-ES"/>
+        </w:rPr>
+        <w:t>.</w:t>
+      </w:r>
+      <w:r>
+        <w:rPr>
+          <w:rFonts w:ascii="Consolas" w:eastAsia="Times New Roman" w:hAnsi="Consolas" w:cs="Times New Roman"/>
+          <w:color w:val="DCDCAA"/>
+          <w:sz w:val="36"/>
+          <w:szCs w:val="36"/>
+          <w:lang w:eastAsia="es-ES"/>
+        </w:rPr>
+        <w:t>get</w:t>
+      </w:r>
+      <w:proofErr w:type="spellEnd"/>
+      <w:r>
+        <w:rPr>
+          <w:rFonts w:ascii="Consolas" w:eastAsia="Times New Roman" w:hAnsi="Consolas" w:cs="Times New Roman"/>
+          <w:color w:val="D4D4D4"/>
+          <w:sz w:val="36"/>
+          <w:szCs w:val="36"/>
+          <w:lang w:eastAsia="es-ES"/>
+        </w:rPr>
+        <w:t>(</w:t>
+      </w:r>
+      <w:r>
+        <w:rPr>
+          <w:rFonts w:ascii="Consolas" w:eastAsia="Times New Roman" w:hAnsi="Consolas" w:cs="Times New Roman"/>
+          <w:color w:val="CE9178"/>
+          <w:sz w:val="36"/>
+          <w:szCs w:val="36"/>
+          <w:lang w:eastAsia="es-ES"/>
+        </w:rPr>
+        <w:t>"edad"</w:t>
+      </w:r>
+      <w:r>
+        <w:rPr>
+          <w:rFonts w:ascii="Consolas" w:eastAsia="Times New Roman" w:hAnsi="Consolas" w:cs="Times New Roman"/>
+          <w:color w:val="D4D4D4"/>
+          <w:sz w:val="36"/>
+          <w:szCs w:val="36"/>
+          <w:lang w:eastAsia="es-ES"/>
+        </w:rPr>
+        <w:t>);</w:t>
+      </w:r>
+    </w:p>
+    <w:p/>
+    <w:p>
+      <w:r>
+        <w:t xml:space="preserve">Y los mostramos en el </w:t>
+      </w:r>
+      <w:proofErr w:type="spellStart"/>
+      <w:r>
+        <w:t>html</w:t>
+      </w:r>
+      <w:proofErr w:type="spellEnd"/>
+      <w:r>
+        <w:t xml:space="preserve"> con</w:t>
+      </w:r>
+    </w:p>
+    <w:p>
+      <w:pPr>
+        <w:shd w:val="clear" w:color="auto" w:fill="1E1E1E"/>
+        <w:spacing w:after="0" w:line="480" w:lineRule="atLeast"/>
+        <w:rPr>
+          <w:rFonts w:ascii="Consolas" w:eastAsia="Times New Roman" w:hAnsi="Consolas" w:cs="Times New Roman"/>
+          <w:color w:val="D4D4D4"/>
+          <w:sz w:val="36"/>
+          <w:szCs w:val="36"/>
+          <w:lang w:eastAsia="es-ES"/>
+        </w:rPr>
+      </w:pPr>
+      <w:r>
+        <w:rPr>
+          <w:rFonts w:ascii="Consolas" w:eastAsia="Times New Roman" w:hAnsi="Consolas" w:cs="Times New Roman"/>
+          <w:color w:val="808080"/>
+          <w:sz w:val="36"/>
+          <w:szCs w:val="36"/>
+          <w:lang w:eastAsia="es-ES"/>
+        </w:rPr>
+        <w:t>&lt;</w:t>
+      </w:r>
+      <w:r>
+        <w:rPr>
+          <w:rFonts w:ascii="Consolas" w:eastAsia="Times New Roman" w:hAnsi="Consolas" w:cs="Times New Roman"/>
+          <w:color w:val="569CD6"/>
+          <w:sz w:val="36"/>
+          <w:szCs w:val="36"/>
+          <w:lang w:eastAsia="es-ES"/>
+        </w:rPr>
+        <w:t>h1</w:t>
+      </w:r>
+      <w:r>
+        <w:rPr>
+          <w:rFonts w:ascii="Consolas" w:eastAsia="Times New Roman" w:hAnsi="Consolas" w:cs="Times New Roman"/>
+          <w:color w:val="808080"/>
+          <w:sz w:val="36"/>
+          <w:szCs w:val="36"/>
+          <w:lang w:eastAsia="es-ES"/>
+        </w:rPr>
+        <w:t>&gt;</w:t>
+      </w:r>
+      <w:r>
+        <w:rPr>
+          <w:rFonts w:ascii="Consolas" w:eastAsia="Times New Roman" w:hAnsi="Consolas" w:cs="Times New Roman"/>
+          <w:color w:val="D4D4D4"/>
+          <w:sz w:val="36"/>
+          <w:szCs w:val="36"/>
+          <w:lang w:eastAsia="es-ES"/>
+        </w:rPr>
+        <w:t>{{</w:t>
+      </w:r>
+      <w:proofErr w:type="spellStart"/>
+      <w:r>
+        <w:rPr>
+          <w:rFonts w:ascii="Consolas" w:eastAsia="Times New Roman" w:hAnsi="Consolas" w:cs="Times New Roman"/>
+          <w:color w:val="D4D4D4"/>
+          <w:sz w:val="36"/>
+          <w:szCs w:val="36"/>
+          <w:lang w:eastAsia="es-ES"/>
+        </w:rPr>
+        <w:t>nombre_mio</w:t>
+      </w:r>
+      <w:proofErr w:type="spellEnd"/>
+      <w:r>
+        <w:rPr>
+          <w:rFonts w:ascii="Consolas" w:eastAsia="Times New Roman" w:hAnsi="Consolas" w:cs="Times New Roman"/>
+          <w:color w:val="D4D4D4"/>
+          <w:sz w:val="36"/>
+          <w:szCs w:val="36"/>
+          <w:lang w:eastAsia="es-ES"/>
+        </w:rPr>
+        <w:t>}} {{</w:t>
+      </w:r>
+      <w:proofErr w:type="spellStart"/>
+      <w:r>
+        <w:rPr>
+          <w:rFonts w:ascii="Consolas" w:eastAsia="Times New Roman" w:hAnsi="Consolas" w:cs="Times New Roman"/>
+          <w:color w:val="D4D4D4"/>
+          <w:sz w:val="36"/>
+          <w:szCs w:val="36"/>
+          <w:lang w:eastAsia="es-ES"/>
+        </w:rPr>
+        <w:t>edad_mia</w:t>
+      </w:r>
+      <w:proofErr w:type="spellEnd"/>
+      <w:proofErr w:type="gramStart"/>
+      <w:r>
+        <w:rPr>
+          <w:rFonts w:ascii="Consolas" w:eastAsia="Times New Roman" w:hAnsi="Consolas" w:cs="Times New Roman"/>
+          <w:color w:val="D4D4D4"/>
+          <w:sz w:val="36"/>
+          <w:szCs w:val="36"/>
+          <w:lang w:eastAsia="es-ES"/>
+        </w:rPr>
+        <w:t>}}</w:t>
+      </w:r>
+      <w:r>
+        <w:rPr>
+          <w:rFonts w:ascii="Consolas" w:eastAsia="Times New Roman" w:hAnsi="Consolas" w:cs="Times New Roman"/>
+          <w:color w:val="808080"/>
+          <w:sz w:val="36"/>
+          <w:szCs w:val="36"/>
+          <w:lang w:eastAsia="es-ES"/>
+        </w:rPr>
+        <w:t>&lt;</w:t>
+      </w:r>
+      <w:proofErr w:type="gramEnd"/>
+      <w:r>
+        <w:rPr>
+          <w:rFonts w:ascii="Consolas" w:eastAsia="Times New Roman" w:hAnsi="Consolas" w:cs="Times New Roman"/>
+          <w:color w:val="808080"/>
+          <w:sz w:val="36"/>
+          <w:szCs w:val="36"/>
+          <w:lang w:eastAsia="es-ES"/>
+        </w:rPr>
+        <w:t>/</w:t>
+      </w:r>
+      <w:r>
+        <w:rPr>
+          <w:rFonts w:ascii="Consolas" w:eastAsia="Times New Roman" w:hAnsi="Consolas" w:cs="Times New Roman"/>
+          <w:color w:val="569CD6"/>
+          <w:sz w:val="36"/>
+          <w:szCs w:val="36"/>
+          <w:lang w:eastAsia="es-ES"/>
+        </w:rPr>
+        <w:t>h1</w:t>
+      </w:r>
+      <w:r>
+        <w:rPr>
+          <w:rFonts w:ascii="Consolas" w:eastAsia="Times New Roman" w:hAnsi="Consolas" w:cs="Times New Roman"/>
+          <w:color w:val="808080"/>
+          <w:sz w:val="36"/>
+          <w:szCs w:val="36"/>
+          <w:lang w:eastAsia="es-ES"/>
+        </w:rPr>
+        <w:t>&gt;</w:t>
+      </w:r>
+    </w:p>
+    <w:p>
+      <w:pPr>
+        <w:shd w:val="clear" w:color="auto" w:fill="1E1E1E"/>
+        <w:spacing w:after="0" w:line="480" w:lineRule="atLeast"/>
+        <w:rPr>
+          <w:rFonts w:ascii="Consolas" w:eastAsia="Times New Roman" w:hAnsi="Consolas" w:cs="Times New Roman"/>
+          <w:color w:val="D4D4D4"/>
+          <w:sz w:val="36"/>
+          <w:szCs w:val="36"/>
+          <w:lang w:eastAsia="es-ES"/>
+        </w:rPr>
+      </w:pPr>
+    </w:p>
+    <w:p/>
+    <w:p>
+      <w:r>
+        <w:lastRenderedPageBreak/>
+        <w:t xml:space="preserve">**************COMMIT </w:t>
+      </w:r>
+      <w:r>
+        <w:t>Modal con parámetros de ida</w:t>
+      </w:r>
+      <w:r>
+        <w:t xml:space="preserve"> ********************</w:t>
+      </w:r>
+    </w:p>
+    <w:p>
+      <w:r>
+        <w:t xml:space="preserve">Cerrar sin parámetros </w:t>
+      </w:r>
+    </w:p>
+    <w:p>
+      <w:pPr>
+        <w:shd w:val="clear" w:color="auto" w:fill="1E1E1E"/>
+        <w:spacing w:after="0" w:line="480" w:lineRule="atLeast"/>
+        <w:rPr>
+          <w:rFonts w:ascii="Consolas" w:eastAsia="Times New Roman" w:hAnsi="Consolas" w:cs="Times New Roman"/>
+          <w:color w:val="D4D4D4"/>
+          <w:sz w:val="36"/>
+          <w:szCs w:val="36"/>
+          <w:lang w:eastAsia="es-ES"/>
+        </w:rPr>
+      </w:pPr>
+      <w:r>
+        <w:rPr>
+          <w:rFonts w:ascii="Consolas" w:eastAsia="Times New Roman" w:hAnsi="Consolas" w:cs="Times New Roman"/>
+          <w:color w:val="D4D4D4"/>
+          <w:sz w:val="36"/>
+          <w:szCs w:val="36"/>
+          <w:lang w:eastAsia="es-ES"/>
+        </w:rPr>
+        <w:t xml:space="preserve">  </w:t>
+      </w:r>
+      <w:proofErr w:type="spellStart"/>
+      <w:r>
+        <w:rPr>
+          <w:rFonts w:ascii="Consolas" w:eastAsia="Times New Roman" w:hAnsi="Consolas" w:cs="Times New Roman"/>
+          <w:color w:val="DCDCAA"/>
+          <w:sz w:val="36"/>
+          <w:szCs w:val="36"/>
+          <w:lang w:eastAsia="es-ES"/>
+        </w:rPr>
+        <w:t>cerrar_sin_</w:t>
+      </w:r>
+      <w:proofErr w:type="gramStart"/>
+      <w:r>
+        <w:rPr>
+          <w:rFonts w:ascii="Consolas" w:eastAsia="Times New Roman" w:hAnsi="Consolas" w:cs="Times New Roman"/>
+          <w:color w:val="DCDCAA"/>
+          <w:sz w:val="36"/>
+          <w:szCs w:val="36"/>
+          <w:lang w:eastAsia="es-ES"/>
+        </w:rPr>
+        <w:t>parametros</w:t>
+      </w:r>
+      <w:proofErr w:type="spellEnd"/>
+      <w:r>
+        <w:rPr>
+          <w:rFonts w:ascii="Consolas" w:eastAsia="Times New Roman" w:hAnsi="Consolas" w:cs="Times New Roman"/>
+          <w:color w:val="D4D4D4"/>
+          <w:sz w:val="36"/>
+          <w:szCs w:val="36"/>
+          <w:lang w:eastAsia="es-ES"/>
+        </w:rPr>
+        <w:t>(</w:t>
+      </w:r>
+      <w:proofErr w:type="gramEnd"/>
+      <w:r>
+        <w:rPr>
+          <w:rFonts w:ascii="Consolas" w:eastAsia="Times New Roman" w:hAnsi="Consolas" w:cs="Times New Roman"/>
+          <w:color w:val="D4D4D4"/>
+          <w:sz w:val="36"/>
+          <w:szCs w:val="36"/>
+          <w:lang w:eastAsia="es-ES"/>
+        </w:rPr>
+        <w:t>){</w:t>
+      </w:r>
+    </w:p>
+    <w:p>
+      <w:pPr>
+        <w:shd w:val="clear" w:color="auto" w:fill="1E1E1E"/>
+        <w:spacing w:after="0" w:line="480" w:lineRule="atLeast"/>
+        <w:rPr>
+          <w:rFonts w:ascii="Consolas" w:eastAsia="Times New Roman" w:hAnsi="Consolas" w:cs="Times New Roman"/>
+          <w:color w:val="D4D4D4"/>
+          <w:sz w:val="36"/>
+          <w:szCs w:val="36"/>
+          <w:lang w:eastAsia="es-ES"/>
+        </w:rPr>
+      </w:pPr>
+      <w:r>
+        <w:rPr>
+          <w:rFonts w:ascii="Consolas" w:eastAsia="Times New Roman" w:hAnsi="Consolas" w:cs="Times New Roman"/>
+          <w:color w:val="D4D4D4"/>
+          <w:sz w:val="36"/>
+          <w:szCs w:val="36"/>
+          <w:lang w:eastAsia="es-ES"/>
+        </w:rPr>
+        <w:t xml:space="preserve">    </w:t>
+      </w:r>
+      <w:proofErr w:type="spellStart"/>
+      <w:proofErr w:type="gramStart"/>
+      <w:r>
+        <w:rPr>
+          <w:rFonts w:ascii="Consolas" w:eastAsia="Times New Roman" w:hAnsi="Consolas" w:cs="Times New Roman"/>
+          <w:color w:val="569CD6"/>
+          <w:sz w:val="36"/>
+          <w:szCs w:val="36"/>
+          <w:lang w:eastAsia="es-ES"/>
+        </w:rPr>
+        <w:t>this</w:t>
+      </w:r>
+      <w:r>
+        <w:rPr>
+          <w:rFonts w:ascii="Consolas" w:eastAsia="Times New Roman" w:hAnsi="Consolas" w:cs="Times New Roman"/>
+          <w:color w:val="D4D4D4"/>
+          <w:sz w:val="36"/>
+          <w:szCs w:val="36"/>
+          <w:lang w:eastAsia="es-ES"/>
+        </w:rPr>
+        <w:t>.</w:t>
+      </w:r>
+      <w:r>
+        <w:rPr>
+          <w:rFonts w:ascii="Consolas" w:eastAsia="Times New Roman" w:hAnsi="Consolas" w:cs="Times New Roman"/>
+          <w:color w:val="9CDCFE"/>
+          <w:sz w:val="36"/>
+          <w:szCs w:val="36"/>
+          <w:lang w:eastAsia="es-ES"/>
+        </w:rPr>
+        <w:t>viewCtrl</w:t>
+      </w:r>
+      <w:r>
+        <w:rPr>
+          <w:rFonts w:ascii="Consolas" w:eastAsia="Times New Roman" w:hAnsi="Consolas" w:cs="Times New Roman"/>
+          <w:color w:val="D4D4D4"/>
+          <w:sz w:val="36"/>
+          <w:szCs w:val="36"/>
+          <w:lang w:eastAsia="es-ES"/>
+        </w:rPr>
+        <w:t>.</w:t>
+      </w:r>
+      <w:r>
+        <w:rPr>
+          <w:rFonts w:ascii="Consolas" w:eastAsia="Times New Roman" w:hAnsi="Consolas" w:cs="Times New Roman"/>
+          <w:color w:val="DCDCAA"/>
+          <w:sz w:val="36"/>
+          <w:szCs w:val="36"/>
+          <w:lang w:eastAsia="es-ES"/>
+        </w:rPr>
+        <w:t>dismiss</w:t>
+      </w:r>
+      <w:proofErr w:type="spellEnd"/>
+      <w:proofErr w:type="gramEnd"/>
+      <w:r>
+        <w:rPr>
+          <w:rFonts w:ascii="Consolas" w:eastAsia="Times New Roman" w:hAnsi="Consolas" w:cs="Times New Roman"/>
+          <w:color w:val="D4D4D4"/>
+          <w:sz w:val="36"/>
+          <w:szCs w:val="36"/>
+          <w:lang w:eastAsia="es-ES"/>
+        </w:rPr>
+        <w:t>();</w:t>
+      </w:r>
+    </w:p>
+    <w:p>
+      <w:pPr>
+        <w:shd w:val="clear" w:color="auto" w:fill="1E1E1E"/>
+        <w:spacing w:after="0" w:line="480" w:lineRule="atLeast"/>
+        <w:rPr>
+          <w:rFonts w:ascii="Consolas" w:eastAsia="Times New Roman" w:hAnsi="Consolas" w:cs="Times New Roman"/>
+          <w:color w:val="D4D4D4"/>
+          <w:sz w:val="36"/>
+          <w:szCs w:val="36"/>
+          <w:lang w:eastAsia="es-ES"/>
+        </w:rPr>
+      </w:pPr>
+      <w:r>
+        <w:rPr>
+          <w:rFonts w:ascii="Consolas" w:eastAsia="Times New Roman" w:hAnsi="Consolas" w:cs="Times New Roman"/>
+          <w:color w:val="D4D4D4"/>
+          <w:sz w:val="36"/>
+          <w:szCs w:val="36"/>
+          <w:lang w:eastAsia="es-ES"/>
+        </w:rPr>
+        <w:t xml:space="preserve">  }</w:t>
+      </w:r>
+    </w:p>
+    <w:p/>
+    <w:p>
+      <w:r>
+        <w:t>Cerrar con parámetros</w:t>
+      </w:r>
+    </w:p>
+    <w:p>
+      <w:pPr>
+        <w:shd w:val="clear" w:color="auto" w:fill="1E1E1E"/>
+        <w:spacing w:after="0" w:line="480" w:lineRule="atLeast"/>
+        <w:rPr>
+          <w:rFonts w:ascii="Consolas" w:eastAsia="Times New Roman" w:hAnsi="Consolas" w:cs="Times New Roman"/>
+          <w:color w:val="D4D4D4"/>
+          <w:sz w:val="36"/>
+          <w:szCs w:val="36"/>
+          <w:lang w:eastAsia="es-ES"/>
+        </w:rPr>
+      </w:pPr>
+      <w:proofErr w:type="spellStart"/>
+      <w:r>
+        <w:rPr>
+          <w:rFonts w:ascii="Consolas" w:eastAsia="Times New Roman" w:hAnsi="Consolas" w:cs="Times New Roman"/>
+          <w:color w:val="DCDCAA"/>
+          <w:sz w:val="36"/>
+          <w:szCs w:val="36"/>
+          <w:lang w:eastAsia="es-ES"/>
+        </w:rPr>
+        <w:t>cerrar_con_</w:t>
+      </w:r>
+      <w:proofErr w:type="gramStart"/>
+      <w:r>
+        <w:rPr>
+          <w:rFonts w:ascii="Consolas" w:eastAsia="Times New Roman" w:hAnsi="Consolas" w:cs="Times New Roman"/>
+          <w:color w:val="DCDCAA"/>
+          <w:sz w:val="36"/>
+          <w:szCs w:val="36"/>
+          <w:lang w:eastAsia="es-ES"/>
+        </w:rPr>
+        <w:t>parametros</w:t>
+      </w:r>
+      <w:proofErr w:type="spellEnd"/>
+      <w:r>
+        <w:rPr>
+          <w:rFonts w:ascii="Consolas" w:eastAsia="Times New Roman" w:hAnsi="Consolas" w:cs="Times New Roman"/>
+          <w:color w:val="D4D4D4"/>
+          <w:sz w:val="36"/>
+          <w:szCs w:val="36"/>
+          <w:lang w:eastAsia="es-ES"/>
+        </w:rPr>
+        <w:t>(</w:t>
+      </w:r>
+      <w:proofErr w:type="gramEnd"/>
+      <w:r>
+        <w:rPr>
+          <w:rFonts w:ascii="Consolas" w:eastAsia="Times New Roman" w:hAnsi="Consolas" w:cs="Times New Roman"/>
+          <w:color w:val="D4D4D4"/>
+          <w:sz w:val="36"/>
+          <w:szCs w:val="36"/>
+          <w:lang w:eastAsia="es-ES"/>
+        </w:rPr>
+        <w:t>){</w:t>
+      </w:r>
+    </w:p>
+    <w:p>
+      <w:pPr>
+        <w:shd w:val="clear" w:color="auto" w:fill="1E1E1E"/>
+        <w:spacing w:after="0" w:line="480" w:lineRule="atLeast"/>
+        <w:rPr>
+          <w:rFonts w:ascii="Consolas" w:eastAsia="Times New Roman" w:hAnsi="Consolas" w:cs="Times New Roman"/>
+          <w:color w:val="D4D4D4"/>
+          <w:sz w:val="36"/>
+          <w:szCs w:val="36"/>
+          <w:lang w:eastAsia="es-ES"/>
+        </w:rPr>
+      </w:pPr>
+      <w:r>
+        <w:rPr>
+          <w:rFonts w:ascii="Consolas" w:eastAsia="Times New Roman" w:hAnsi="Consolas" w:cs="Times New Roman"/>
+          <w:color w:val="D4D4D4"/>
+          <w:sz w:val="36"/>
+          <w:szCs w:val="36"/>
+          <w:lang w:eastAsia="es-ES"/>
+        </w:rPr>
+        <w:t xml:space="preserve">    </w:t>
+      </w:r>
+      <w:proofErr w:type="spellStart"/>
+      <w:r>
+        <w:rPr>
+          <w:rFonts w:ascii="Consolas" w:eastAsia="Times New Roman" w:hAnsi="Consolas" w:cs="Times New Roman"/>
+          <w:color w:val="569CD6"/>
+          <w:sz w:val="36"/>
+          <w:szCs w:val="36"/>
+          <w:lang w:eastAsia="es-ES"/>
+        </w:rPr>
+        <w:t>let</w:t>
+      </w:r>
+      <w:proofErr w:type="spellEnd"/>
+      <w:r>
+        <w:rPr>
+          <w:rFonts w:ascii="Consolas" w:eastAsia="Times New Roman" w:hAnsi="Consolas" w:cs="Times New Roman"/>
+          <w:color w:val="D4D4D4"/>
+          <w:sz w:val="36"/>
+          <w:szCs w:val="36"/>
+          <w:lang w:eastAsia="es-ES"/>
+        </w:rPr>
+        <w:t xml:space="preserve"> </w:t>
+      </w:r>
+      <w:r>
+        <w:rPr>
+          <w:rFonts w:ascii="Consolas" w:eastAsia="Times New Roman" w:hAnsi="Consolas" w:cs="Times New Roman"/>
+          <w:color w:val="9CDCFE"/>
+          <w:sz w:val="36"/>
+          <w:szCs w:val="36"/>
+          <w:lang w:eastAsia="es-ES"/>
+        </w:rPr>
+        <w:t>dato</w:t>
+      </w:r>
+      <w:r>
+        <w:rPr>
+          <w:rFonts w:ascii="Consolas" w:eastAsia="Times New Roman" w:hAnsi="Consolas" w:cs="Times New Roman"/>
+          <w:color w:val="D4D4D4"/>
+          <w:sz w:val="36"/>
+          <w:szCs w:val="36"/>
+          <w:lang w:eastAsia="es-ES"/>
+        </w:rPr>
+        <w:t xml:space="preserve"> = {</w:t>
+      </w:r>
+    </w:p>
+    <w:p>
+      <w:pPr>
+        <w:shd w:val="clear" w:color="auto" w:fill="1E1E1E"/>
+        <w:spacing w:after="0" w:line="480" w:lineRule="atLeast"/>
+        <w:rPr>
+          <w:rFonts w:ascii="Consolas" w:eastAsia="Times New Roman" w:hAnsi="Consolas" w:cs="Times New Roman"/>
+          <w:color w:val="D4D4D4"/>
+          <w:sz w:val="36"/>
+          <w:szCs w:val="36"/>
+          <w:lang w:eastAsia="es-ES"/>
+        </w:rPr>
+      </w:pPr>
+      <w:r>
+        <w:rPr>
+          <w:rFonts w:ascii="Consolas" w:eastAsia="Times New Roman" w:hAnsi="Consolas" w:cs="Times New Roman"/>
+          <w:color w:val="D4D4D4"/>
+          <w:sz w:val="36"/>
+          <w:szCs w:val="36"/>
+          <w:lang w:eastAsia="es-ES"/>
+        </w:rPr>
+        <w:t xml:space="preserve">      </w:t>
+      </w:r>
+      <w:proofErr w:type="spellStart"/>
+      <w:r>
+        <w:rPr>
+          <w:rFonts w:ascii="Consolas" w:eastAsia="Times New Roman" w:hAnsi="Consolas" w:cs="Times New Roman"/>
+          <w:color w:val="9CDCFE"/>
+          <w:sz w:val="36"/>
+          <w:szCs w:val="36"/>
+          <w:lang w:eastAsia="es-ES"/>
+        </w:rPr>
+        <w:t>nombre:</w:t>
+      </w:r>
+      <w:r>
+        <w:rPr>
+          <w:rFonts w:ascii="Consolas" w:eastAsia="Times New Roman" w:hAnsi="Consolas" w:cs="Times New Roman"/>
+          <w:color w:val="CE9178"/>
+          <w:sz w:val="36"/>
+          <w:szCs w:val="36"/>
+          <w:lang w:eastAsia="es-ES"/>
+        </w:rPr>
+        <w:t>"Lara</w:t>
+      </w:r>
+      <w:proofErr w:type="spellEnd"/>
+      <w:r>
+        <w:rPr>
+          <w:rFonts w:ascii="Consolas" w:eastAsia="Times New Roman" w:hAnsi="Consolas" w:cs="Times New Roman"/>
+          <w:color w:val="CE9178"/>
+          <w:sz w:val="36"/>
+          <w:szCs w:val="36"/>
+          <w:lang w:eastAsia="es-ES"/>
+        </w:rPr>
+        <w:t>"</w:t>
+      </w:r>
+      <w:r>
+        <w:rPr>
+          <w:rFonts w:ascii="Consolas" w:eastAsia="Times New Roman" w:hAnsi="Consolas" w:cs="Times New Roman"/>
+          <w:color w:val="D4D4D4"/>
+          <w:sz w:val="36"/>
+          <w:szCs w:val="36"/>
+          <w:lang w:eastAsia="es-ES"/>
+        </w:rPr>
+        <w:t>,</w:t>
+      </w:r>
+    </w:p>
+    <w:p>
+      <w:pPr>
+        <w:shd w:val="clear" w:color="auto" w:fill="1E1E1E"/>
+        <w:spacing w:after="0" w:line="480" w:lineRule="atLeast"/>
+        <w:rPr>
+          <w:rFonts w:ascii="Consolas" w:eastAsia="Times New Roman" w:hAnsi="Consolas" w:cs="Times New Roman"/>
+          <w:color w:val="D4D4D4"/>
+          <w:sz w:val="36"/>
+          <w:szCs w:val="36"/>
+          <w:lang w:eastAsia="es-ES"/>
+        </w:rPr>
+      </w:pPr>
+      <w:r>
+        <w:rPr>
+          <w:rFonts w:ascii="Consolas" w:eastAsia="Times New Roman" w:hAnsi="Consolas" w:cs="Times New Roman"/>
+          <w:color w:val="D4D4D4"/>
+          <w:sz w:val="36"/>
+          <w:szCs w:val="36"/>
+          <w:lang w:eastAsia="es-ES"/>
+        </w:rPr>
+        <w:t xml:space="preserve">      </w:t>
+      </w:r>
+      <w:r>
+        <w:rPr>
+          <w:rFonts w:ascii="Consolas" w:eastAsia="Times New Roman" w:hAnsi="Consolas" w:cs="Times New Roman"/>
+          <w:color w:val="9CDCFE"/>
+          <w:sz w:val="36"/>
+          <w:szCs w:val="36"/>
+          <w:lang w:eastAsia="es-ES"/>
+        </w:rPr>
+        <w:t>edad:</w:t>
+      </w:r>
+      <w:r>
+        <w:rPr>
+          <w:rFonts w:ascii="Consolas" w:eastAsia="Times New Roman" w:hAnsi="Consolas" w:cs="Times New Roman"/>
+          <w:color w:val="D4D4D4"/>
+          <w:sz w:val="36"/>
+          <w:szCs w:val="36"/>
+          <w:lang w:eastAsia="es-ES"/>
+        </w:rPr>
+        <w:t xml:space="preserve"> </w:t>
+      </w:r>
+      <w:r>
+        <w:rPr>
+          <w:rFonts w:ascii="Consolas" w:eastAsia="Times New Roman" w:hAnsi="Consolas" w:cs="Times New Roman"/>
+          <w:color w:val="B5CEA8"/>
+          <w:sz w:val="36"/>
+          <w:szCs w:val="36"/>
+          <w:lang w:eastAsia="es-ES"/>
+        </w:rPr>
+        <w:t>4</w:t>
+      </w:r>
+      <w:r>
+        <w:rPr>
+          <w:rFonts w:ascii="Consolas" w:eastAsia="Times New Roman" w:hAnsi="Consolas" w:cs="Times New Roman"/>
+          <w:color w:val="D4D4D4"/>
+          <w:sz w:val="36"/>
+          <w:szCs w:val="36"/>
+          <w:lang w:eastAsia="es-ES"/>
+        </w:rPr>
+        <w:t>,</w:t>
+      </w:r>
+    </w:p>
+    <w:p>
+      <w:pPr>
+        <w:shd w:val="clear" w:color="auto" w:fill="1E1E1E"/>
+        <w:spacing w:after="0" w:line="480" w:lineRule="atLeast"/>
+        <w:rPr>
+          <w:rFonts w:ascii="Consolas" w:eastAsia="Times New Roman" w:hAnsi="Consolas" w:cs="Times New Roman"/>
+          <w:color w:val="D4D4D4"/>
+          <w:sz w:val="36"/>
+          <w:szCs w:val="36"/>
+          <w:lang w:eastAsia="es-ES"/>
+        </w:rPr>
+      </w:pPr>
+      <w:r>
+        <w:rPr>
+          <w:rFonts w:ascii="Consolas" w:eastAsia="Times New Roman" w:hAnsi="Consolas" w:cs="Times New Roman"/>
+          <w:color w:val="D4D4D4"/>
+          <w:sz w:val="36"/>
+          <w:szCs w:val="36"/>
+          <w:lang w:eastAsia="es-ES"/>
+        </w:rPr>
+        <w:t xml:space="preserve">      </w:t>
+      </w:r>
+      <w:proofErr w:type="spellStart"/>
+      <w:proofErr w:type="gramStart"/>
+      <w:r>
+        <w:rPr>
+          <w:rFonts w:ascii="Consolas" w:eastAsia="Times New Roman" w:hAnsi="Consolas" w:cs="Times New Roman"/>
+          <w:color w:val="9CDCFE"/>
+          <w:sz w:val="36"/>
+          <w:szCs w:val="36"/>
+          <w:lang w:eastAsia="es-ES"/>
+        </w:rPr>
+        <w:t>ubucicion</w:t>
+      </w:r>
+      <w:proofErr w:type="spellEnd"/>
+      <w:r>
+        <w:rPr>
+          <w:rFonts w:ascii="Consolas" w:eastAsia="Times New Roman" w:hAnsi="Consolas" w:cs="Times New Roman"/>
+          <w:color w:val="9CDCFE"/>
+          <w:sz w:val="36"/>
+          <w:szCs w:val="36"/>
+          <w:lang w:eastAsia="es-ES"/>
+        </w:rPr>
+        <w:t>:</w:t>
+      </w:r>
+      <w:r>
+        <w:rPr>
+          <w:rFonts w:ascii="Consolas" w:eastAsia="Times New Roman" w:hAnsi="Consolas" w:cs="Times New Roman"/>
+          <w:color w:val="D4D4D4"/>
+          <w:sz w:val="36"/>
+          <w:szCs w:val="36"/>
+          <w:lang w:eastAsia="es-ES"/>
+        </w:rPr>
+        <w:t>{</w:t>
+      </w:r>
+      <w:proofErr w:type="gramEnd"/>
+    </w:p>
+    <w:p>
+      <w:pPr>
+        <w:shd w:val="clear" w:color="auto" w:fill="1E1E1E"/>
+        <w:spacing w:after="0" w:line="480" w:lineRule="atLeast"/>
+        <w:rPr>
+          <w:rFonts w:ascii="Consolas" w:eastAsia="Times New Roman" w:hAnsi="Consolas" w:cs="Times New Roman"/>
+          <w:color w:val="D4D4D4"/>
+          <w:sz w:val="36"/>
+          <w:szCs w:val="36"/>
+          <w:lang w:eastAsia="es-ES"/>
+        </w:rPr>
+      </w:pPr>
+      <w:r>
+        <w:rPr>
+          <w:rFonts w:ascii="Consolas" w:eastAsia="Times New Roman" w:hAnsi="Consolas" w:cs="Times New Roman"/>
+          <w:color w:val="D4D4D4"/>
+          <w:sz w:val="36"/>
+          <w:szCs w:val="36"/>
+          <w:lang w:eastAsia="es-ES"/>
+        </w:rPr>
+        <w:t xml:space="preserve">        </w:t>
+      </w:r>
+      <w:r>
+        <w:rPr>
+          <w:rFonts w:ascii="Consolas" w:eastAsia="Times New Roman" w:hAnsi="Consolas" w:cs="Times New Roman"/>
+          <w:color w:val="9CDCFE"/>
+          <w:sz w:val="36"/>
+          <w:szCs w:val="36"/>
+          <w:lang w:eastAsia="es-ES"/>
+        </w:rPr>
+        <w:t>longitud:</w:t>
+      </w:r>
+      <w:r>
+        <w:rPr>
+          <w:rFonts w:ascii="Consolas" w:eastAsia="Times New Roman" w:hAnsi="Consolas" w:cs="Times New Roman"/>
+          <w:color w:val="D4D4D4"/>
+          <w:sz w:val="36"/>
+          <w:szCs w:val="36"/>
+          <w:lang w:eastAsia="es-ES"/>
+        </w:rPr>
+        <w:t xml:space="preserve"> </w:t>
+      </w:r>
+      <w:r>
+        <w:rPr>
+          <w:rFonts w:ascii="Consolas" w:eastAsia="Times New Roman" w:hAnsi="Consolas" w:cs="Times New Roman"/>
+          <w:color w:val="B5CEA8"/>
+          <w:sz w:val="36"/>
+          <w:szCs w:val="36"/>
+          <w:lang w:eastAsia="es-ES"/>
+        </w:rPr>
+        <w:t>10</w:t>
+      </w:r>
+      <w:r>
+        <w:rPr>
+          <w:rFonts w:ascii="Consolas" w:eastAsia="Times New Roman" w:hAnsi="Consolas" w:cs="Times New Roman"/>
+          <w:color w:val="D4D4D4"/>
+          <w:sz w:val="36"/>
+          <w:szCs w:val="36"/>
+          <w:lang w:eastAsia="es-ES"/>
+        </w:rPr>
+        <w:t>,</w:t>
+      </w:r>
+    </w:p>
+    <w:p>
+      <w:pPr>
+        <w:shd w:val="clear" w:color="auto" w:fill="1E1E1E"/>
+        <w:spacing w:after="0" w:line="480" w:lineRule="atLeast"/>
+        <w:rPr>
+          <w:rFonts w:ascii="Consolas" w:eastAsia="Times New Roman" w:hAnsi="Consolas" w:cs="Times New Roman"/>
+          <w:color w:val="D4D4D4"/>
+          <w:sz w:val="36"/>
+          <w:szCs w:val="36"/>
+          <w:lang w:eastAsia="es-ES"/>
+        </w:rPr>
+      </w:pPr>
+      <w:r>
+        <w:rPr>
+          <w:rFonts w:ascii="Consolas" w:eastAsia="Times New Roman" w:hAnsi="Consolas" w:cs="Times New Roman"/>
+          <w:color w:val="D4D4D4"/>
+          <w:sz w:val="36"/>
+          <w:szCs w:val="36"/>
+          <w:lang w:eastAsia="es-ES"/>
+        </w:rPr>
+        <w:t xml:space="preserve">        </w:t>
+      </w:r>
+      <w:r>
+        <w:rPr>
+          <w:rFonts w:ascii="Consolas" w:eastAsia="Times New Roman" w:hAnsi="Consolas" w:cs="Times New Roman"/>
+          <w:color w:val="9CDCFE"/>
+          <w:sz w:val="36"/>
+          <w:szCs w:val="36"/>
+          <w:lang w:eastAsia="es-ES"/>
+        </w:rPr>
+        <w:t>latitud:</w:t>
+      </w:r>
+      <w:r>
+        <w:rPr>
+          <w:rFonts w:ascii="Consolas" w:eastAsia="Times New Roman" w:hAnsi="Consolas" w:cs="Times New Roman"/>
+          <w:color w:val="D4D4D4"/>
+          <w:sz w:val="36"/>
+          <w:szCs w:val="36"/>
+          <w:lang w:eastAsia="es-ES"/>
+        </w:rPr>
+        <w:t xml:space="preserve"> </w:t>
+      </w:r>
+      <w:r>
+        <w:rPr>
+          <w:rFonts w:ascii="Consolas" w:eastAsia="Times New Roman" w:hAnsi="Consolas" w:cs="Times New Roman"/>
+          <w:color w:val="B5CEA8"/>
+          <w:sz w:val="36"/>
+          <w:szCs w:val="36"/>
+          <w:lang w:eastAsia="es-ES"/>
+        </w:rPr>
+        <w:t>43.444</w:t>
+      </w:r>
+    </w:p>
+    <w:p>
+      <w:pPr>
+        <w:shd w:val="clear" w:color="auto" w:fill="1E1E1E"/>
+        <w:spacing w:after="0" w:line="480" w:lineRule="atLeast"/>
+        <w:rPr>
+          <w:rFonts w:ascii="Consolas" w:eastAsia="Times New Roman" w:hAnsi="Consolas" w:cs="Times New Roman"/>
+          <w:color w:val="D4D4D4"/>
+          <w:sz w:val="36"/>
+          <w:szCs w:val="36"/>
+          <w:lang w:eastAsia="es-ES"/>
+        </w:rPr>
+      </w:pPr>
+      <w:r>
+        <w:rPr>
+          <w:rFonts w:ascii="Consolas" w:eastAsia="Times New Roman" w:hAnsi="Consolas" w:cs="Times New Roman"/>
+          <w:color w:val="D4D4D4"/>
+          <w:sz w:val="36"/>
+          <w:szCs w:val="36"/>
+          <w:lang w:eastAsia="es-ES"/>
+        </w:rPr>
+        <w:t xml:space="preserve">      }</w:t>
+      </w:r>
+    </w:p>
+    <w:p>
+      <w:pPr>
+        <w:shd w:val="clear" w:color="auto" w:fill="1E1E1E"/>
+        <w:spacing w:after="0" w:line="480" w:lineRule="atLeast"/>
+        <w:rPr>
+          <w:rFonts w:ascii="Consolas" w:eastAsia="Times New Roman" w:hAnsi="Consolas" w:cs="Times New Roman"/>
+          <w:color w:val="D4D4D4"/>
+          <w:sz w:val="36"/>
+          <w:szCs w:val="36"/>
+          <w:lang w:eastAsia="es-ES"/>
+        </w:rPr>
+      </w:pPr>
+      <w:r>
+        <w:rPr>
+          <w:rFonts w:ascii="Consolas" w:eastAsia="Times New Roman" w:hAnsi="Consolas" w:cs="Times New Roman"/>
+          <w:color w:val="D4D4D4"/>
+          <w:sz w:val="36"/>
+          <w:szCs w:val="36"/>
+          <w:lang w:eastAsia="es-ES"/>
+        </w:rPr>
+        <w:t xml:space="preserve">    }</w:t>
+      </w:r>
+    </w:p>
+    <w:p>
+      <w:pPr>
+        <w:shd w:val="clear" w:color="auto" w:fill="1E1E1E"/>
+        <w:spacing w:after="0" w:line="480" w:lineRule="atLeast"/>
+        <w:rPr>
+          <w:rFonts w:ascii="Consolas" w:eastAsia="Times New Roman" w:hAnsi="Consolas" w:cs="Times New Roman"/>
+          <w:color w:val="D4D4D4"/>
+          <w:sz w:val="36"/>
+          <w:szCs w:val="36"/>
+          <w:lang w:eastAsia="es-ES"/>
+        </w:rPr>
+      </w:pPr>
+      <w:r>
+        <w:rPr>
+          <w:rFonts w:ascii="Consolas" w:eastAsia="Times New Roman" w:hAnsi="Consolas" w:cs="Times New Roman"/>
+          <w:color w:val="D4D4D4"/>
+          <w:sz w:val="36"/>
+          <w:szCs w:val="36"/>
+          <w:lang w:eastAsia="es-ES"/>
+        </w:rPr>
+        <w:t xml:space="preserve">    </w:t>
+      </w:r>
+      <w:proofErr w:type="spellStart"/>
+      <w:proofErr w:type="gramStart"/>
+      <w:r>
+        <w:rPr>
+          <w:rFonts w:ascii="Consolas" w:eastAsia="Times New Roman" w:hAnsi="Consolas" w:cs="Times New Roman"/>
+          <w:color w:val="569CD6"/>
+          <w:sz w:val="36"/>
+          <w:szCs w:val="36"/>
+          <w:lang w:eastAsia="es-ES"/>
+        </w:rPr>
+        <w:t>this</w:t>
+      </w:r>
+      <w:r>
+        <w:rPr>
+          <w:rFonts w:ascii="Consolas" w:eastAsia="Times New Roman" w:hAnsi="Consolas" w:cs="Times New Roman"/>
+          <w:color w:val="D4D4D4"/>
+          <w:sz w:val="36"/>
+          <w:szCs w:val="36"/>
+          <w:lang w:eastAsia="es-ES"/>
+        </w:rPr>
+        <w:t>.</w:t>
+      </w:r>
+      <w:r>
+        <w:rPr>
+          <w:rFonts w:ascii="Consolas" w:eastAsia="Times New Roman" w:hAnsi="Consolas" w:cs="Times New Roman"/>
+          <w:color w:val="9CDCFE"/>
+          <w:sz w:val="36"/>
+          <w:szCs w:val="36"/>
+          <w:lang w:eastAsia="es-ES"/>
+        </w:rPr>
+        <w:t>viewCtrl</w:t>
+      </w:r>
+      <w:r>
+        <w:rPr>
+          <w:rFonts w:ascii="Consolas" w:eastAsia="Times New Roman" w:hAnsi="Consolas" w:cs="Times New Roman"/>
+          <w:color w:val="D4D4D4"/>
+          <w:sz w:val="36"/>
+          <w:szCs w:val="36"/>
+          <w:lang w:eastAsia="es-ES"/>
+        </w:rPr>
+        <w:t>.</w:t>
+      </w:r>
+      <w:r>
+        <w:rPr>
+          <w:rFonts w:ascii="Consolas" w:eastAsia="Times New Roman" w:hAnsi="Consolas" w:cs="Times New Roman"/>
+          <w:color w:val="DCDCAA"/>
+          <w:sz w:val="36"/>
+          <w:szCs w:val="36"/>
+          <w:lang w:eastAsia="es-ES"/>
+        </w:rPr>
+        <w:t>dismiss</w:t>
+      </w:r>
+      <w:proofErr w:type="spellEnd"/>
+      <w:proofErr w:type="gramEnd"/>
+      <w:r>
+        <w:rPr>
+          <w:rFonts w:ascii="Consolas" w:eastAsia="Times New Roman" w:hAnsi="Consolas" w:cs="Times New Roman"/>
+          <w:color w:val="D4D4D4"/>
+          <w:sz w:val="36"/>
+          <w:szCs w:val="36"/>
+          <w:lang w:eastAsia="es-ES"/>
+        </w:rPr>
+        <w:t>(</w:t>
+      </w:r>
+      <w:r>
+        <w:rPr>
+          <w:rFonts w:ascii="Consolas" w:eastAsia="Times New Roman" w:hAnsi="Consolas" w:cs="Times New Roman"/>
+          <w:color w:val="9CDCFE"/>
+          <w:sz w:val="36"/>
+          <w:szCs w:val="36"/>
+          <w:lang w:eastAsia="es-ES"/>
+        </w:rPr>
+        <w:t>dato</w:t>
+      </w:r>
+      <w:r>
+        <w:rPr>
+          <w:rFonts w:ascii="Consolas" w:eastAsia="Times New Roman" w:hAnsi="Consolas" w:cs="Times New Roman"/>
+          <w:color w:val="D4D4D4"/>
+          <w:sz w:val="36"/>
+          <w:szCs w:val="36"/>
+          <w:lang w:eastAsia="es-ES"/>
+        </w:rPr>
+        <w:t>);</w:t>
+      </w:r>
+    </w:p>
+    <w:p>
+      <w:pPr>
+        <w:shd w:val="clear" w:color="auto" w:fill="1E1E1E"/>
+        <w:spacing w:after="0" w:line="480" w:lineRule="atLeast"/>
+        <w:rPr>
+          <w:rFonts w:ascii="Consolas" w:eastAsia="Times New Roman" w:hAnsi="Consolas" w:cs="Times New Roman"/>
+          <w:color w:val="D4D4D4"/>
+          <w:sz w:val="36"/>
+          <w:szCs w:val="36"/>
+          <w:lang w:eastAsia="es-ES"/>
+        </w:rPr>
+      </w:pPr>
+      <w:r>
+        <w:rPr>
+          <w:rFonts w:ascii="Consolas" w:eastAsia="Times New Roman" w:hAnsi="Consolas" w:cs="Times New Roman"/>
+          <w:color w:val="D4D4D4"/>
+          <w:sz w:val="36"/>
+          <w:szCs w:val="36"/>
+          <w:lang w:eastAsia="es-ES"/>
+        </w:rPr>
+        <w:t xml:space="preserve">  }</w:t>
+      </w:r>
+    </w:p>
+    <w:p/>
+    <w:p>
+      <w:r>
+        <w:t xml:space="preserve">Puedo acceder a los parámetros de vuelta desde la página </w:t>
+      </w:r>
+      <w:proofErr w:type="spellStart"/>
+      <w:r>
+        <w:t>invocante</w:t>
+      </w:r>
+      <w:proofErr w:type="spellEnd"/>
+      <w:r>
+        <w:t xml:space="preserve"> (Ajustes) a través de</w:t>
+      </w:r>
+    </w:p>
+    <w:p>
+      <w:pPr>
+        <w:shd w:val="clear" w:color="auto" w:fill="1E1E1E"/>
+        <w:spacing w:after="0" w:line="480" w:lineRule="atLeast"/>
+        <w:rPr>
+          <w:rFonts w:ascii="Consolas" w:eastAsia="Times New Roman" w:hAnsi="Consolas" w:cs="Times New Roman"/>
+          <w:color w:val="D4D4D4"/>
+          <w:sz w:val="36"/>
+          <w:szCs w:val="36"/>
+          <w:lang w:eastAsia="es-ES"/>
+        </w:rPr>
+      </w:pPr>
+      <w:r>
+        <w:rPr>
+          <w:rFonts w:ascii="Consolas" w:eastAsia="Times New Roman" w:hAnsi="Consolas" w:cs="Times New Roman"/>
+          <w:color w:val="D4D4D4"/>
+          <w:sz w:val="36"/>
+          <w:szCs w:val="36"/>
+          <w:lang w:eastAsia="es-ES"/>
+        </w:rPr>
+        <w:t xml:space="preserve">    </w:t>
+      </w:r>
+      <w:proofErr w:type="spellStart"/>
+      <w:proofErr w:type="gramStart"/>
+      <w:r>
+        <w:rPr>
+          <w:rFonts w:ascii="Consolas" w:eastAsia="Times New Roman" w:hAnsi="Consolas" w:cs="Times New Roman"/>
+          <w:color w:val="9CDCFE"/>
+          <w:sz w:val="36"/>
+          <w:szCs w:val="36"/>
+          <w:lang w:eastAsia="es-ES"/>
+        </w:rPr>
+        <w:t>modal</w:t>
+      </w:r>
+      <w:r>
+        <w:rPr>
+          <w:rFonts w:ascii="Consolas" w:eastAsia="Times New Roman" w:hAnsi="Consolas" w:cs="Times New Roman"/>
+          <w:color w:val="D4D4D4"/>
+          <w:sz w:val="36"/>
+          <w:szCs w:val="36"/>
+          <w:lang w:eastAsia="es-ES"/>
+        </w:rPr>
+        <w:t>.</w:t>
+      </w:r>
+      <w:r>
+        <w:rPr>
+          <w:rFonts w:ascii="Consolas" w:eastAsia="Times New Roman" w:hAnsi="Consolas" w:cs="Times New Roman"/>
+          <w:color w:val="DCDCAA"/>
+          <w:sz w:val="36"/>
+          <w:szCs w:val="36"/>
+          <w:lang w:eastAsia="es-ES"/>
+        </w:rPr>
+        <w:t>onDidDismiss</w:t>
+      </w:r>
+      <w:proofErr w:type="spellEnd"/>
+      <w:proofErr w:type="gramEnd"/>
+      <w:r>
+        <w:rPr>
+          <w:rFonts w:ascii="Consolas" w:eastAsia="Times New Roman" w:hAnsi="Consolas" w:cs="Times New Roman"/>
+          <w:color w:val="D4D4D4"/>
+          <w:sz w:val="36"/>
+          <w:szCs w:val="36"/>
+          <w:lang w:eastAsia="es-ES"/>
+        </w:rPr>
+        <w:t>( (</w:t>
+      </w:r>
+      <w:proofErr w:type="spellStart"/>
+      <w:r>
+        <w:rPr>
+          <w:rFonts w:ascii="Consolas" w:eastAsia="Times New Roman" w:hAnsi="Consolas" w:cs="Times New Roman"/>
+          <w:color w:val="9CDCFE"/>
+          <w:sz w:val="36"/>
+          <w:szCs w:val="36"/>
+          <w:lang w:eastAsia="es-ES"/>
+        </w:rPr>
+        <w:t>parametros</w:t>
+      </w:r>
+      <w:proofErr w:type="spellEnd"/>
+      <w:r>
+        <w:rPr>
+          <w:rFonts w:ascii="Consolas" w:eastAsia="Times New Roman" w:hAnsi="Consolas" w:cs="Times New Roman"/>
+          <w:color w:val="D4D4D4"/>
+          <w:sz w:val="36"/>
+          <w:szCs w:val="36"/>
+          <w:lang w:eastAsia="es-ES"/>
+        </w:rPr>
+        <w:t>)</w:t>
+      </w:r>
+      <w:r>
+        <w:rPr>
+          <w:rFonts w:ascii="Consolas" w:eastAsia="Times New Roman" w:hAnsi="Consolas" w:cs="Times New Roman"/>
+          <w:color w:val="569CD6"/>
+          <w:sz w:val="36"/>
+          <w:szCs w:val="36"/>
+          <w:lang w:eastAsia="es-ES"/>
+        </w:rPr>
+        <w:t>=&gt;</w:t>
+      </w:r>
+      <w:r>
+        <w:rPr>
+          <w:rFonts w:ascii="Consolas" w:eastAsia="Times New Roman" w:hAnsi="Consolas" w:cs="Times New Roman"/>
+          <w:color w:val="D4D4D4"/>
+          <w:sz w:val="36"/>
+          <w:szCs w:val="36"/>
+          <w:lang w:eastAsia="es-ES"/>
+        </w:rPr>
+        <w:t>{</w:t>
+      </w:r>
+    </w:p>
+    <w:p>
+      <w:pPr>
+        <w:shd w:val="clear" w:color="auto" w:fill="1E1E1E"/>
+        <w:spacing w:after="0" w:line="480" w:lineRule="atLeast"/>
+        <w:rPr>
+          <w:rFonts w:ascii="Consolas" w:eastAsia="Times New Roman" w:hAnsi="Consolas" w:cs="Times New Roman"/>
+          <w:color w:val="D4D4D4"/>
+          <w:sz w:val="36"/>
+          <w:szCs w:val="36"/>
+          <w:lang w:eastAsia="es-ES"/>
+        </w:rPr>
+      </w:pPr>
+      <w:r>
+        <w:rPr>
+          <w:rFonts w:ascii="Consolas" w:eastAsia="Times New Roman" w:hAnsi="Consolas" w:cs="Times New Roman"/>
+          <w:color w:val="D4D4D4"/>
+          <w:sz w:val="36"/>
+          <w:szCs w:val="36"/>
+          <w:lang w:eastAsia="es-ES"/>
+        </w:rPr>
+        <w:t xml:space="preserve">      </w:t>
+      </w:r>
+      <w:r>
+        <w:rPr>
+          <w:rFonts w:ascii="Consolas" w:eastAsia="Times New Roman" w:hAnsi="Consolas" w:cs="Times New Roman"/>
+          <w:color w:val="4EC9B0"/>
+          <w:sz w:val="36"/>
+          <w:szCs w:val="36"/>
+          <w:lang w:eastAsia="es-ES"/>
+        </w:rPr>
+        <w:t>console</w:t>
+      </w:r>
+      <w:r>
+        <w:rPr>
+          <w:rFonts w:ascii="Consolas" w:eastAsia="Times New Roman" w:hAnsi="Consolas" w:cs="Times New Roman"/>
+          <w:color w:val="D4D4D4"/>
+          <w:sz w:val="36"/>
+          <w:szCs w:val="36"/>
+          <w:lang w:eastAsia="es-ES"/>
+        </w:rPr>
+        <w:t>.</w:t>
+      </w:r>
+      <w:r>
+        <w:rPr>
+          <w:rFonts w:ascii="Consolas" w:eastAsia="Times New Roman" w:hAnsi="Consolas" w:cs="Times New Roman"/>
+          <w:color w:val="DCDCAA"/>
+          <w:sz w:val="36"/>
+          <w:szCs w:val="36"/>
+          <w:lang w:eastAsia="es-ES"/>
+        </w:rPr>
+        <w:t>log</w:t>
+      </w:r>
+      <w:r>
+        <w:rPr>
+          <w:rFonts w:ascii="Consolas" w:eastAsia="Times New Roman" w:hAnsi="Consolas" w:cs="Times New Roman"/>
+          <w:color w:val="D4D4D4"/>
+          <w:sz w:val="36"/>
+          <w:szCs w:val="36"/>
+          <w:lang w:eastAsia="es-ES"/>
+        </w:rPr>
+        <w:t xml:space="preserve"> (</w:t>
+      </w:r>
+      <w:r>
+        <w:rPr>
+          <w:rFonts w:ascii="Consolas" w:eastAsia="Times New Roman" w:hAnsi="Consolas" w:cs="Times New Roman"/>
+          <w:color w:val="CE9178"/>
+          <w:sz w:val="36"/>
+          <w:szCs w:val="36"/>
+          <w:lang w:eastAsia="es-ES"/>
+        </w:rPr>
+        <w:t>"Datos de vuelta"</w:t>
+      </w:r>
+      <w:r>
+        <w:rPr>
+          <w:rFonts w:ascii="Consolas" w:eastAsia="Times New Roman" w:hAnsi="Consolas" w:cs="Times New Roman"/>
+          <w:color w:val="D4D4D4"/>
+          <w:sz w:val="36"/>
+          <w:szCs w:val="36"/>
+          <w:lang w:eastAsia="es-ES"/>
+        </w:rPr>
+        <w:t>);</w:t>
+      </w:r>
+    </w:p>
+    <w:p>
+      <w:pPr>
+        <w:shd w:val="clear" w:color="auto" w:fill="1E1E1E"/>
+        <w:spacing w:after="0" w:line="480" w:lineRule="atLeast"/>
+        <w:rPr>
+          <w:rFonts w:ascii="Consolas" w:eastAsia="Times New Roman" w:hAnsi="Consolas" w:cs="Times New Roman"/>
+          <w:color w:val="D4D4D4"/>
+          <w:sz w:val="36"/>
+          <w:szCs w:val="36"/>
+          <w:lang w:eastAsia="es-ES"/>
+        </w:rPr>
+      </w:pPr>
+      <w:r>
+        <w:rPr>
+          <w:rFonts w:ascii="Consolas" w:eastAsia="Times New Roman" w:hAnsi="Consolas" w:cs="Times New Roman"/>
+          <w:color w:val="D4D4D4"/>
+          <w:sz w:val="36"/>
+          <w:szCs w:val="36"/>
+          <w:lang w:eastAsia="es-ES"/>
+        </w:rPr>
+        <w:t xml:space="preserve">      </w:t>
+      </w:r>
+      <w:r>
+        <w:rPr>
+          <w:rFonts w:ascii="Consolas" w:eastAsia="Times New Roman" w:hAnsi="Consolas" w:cs="Times New Roman"/>
+          <w:color w:val="4EC9B0"/>
+          <w:sz w:val="36"/>
+          <w:szCs w:val="36"/>
+          <w:lang w:eastAsia="es-ES"/>
+        </w:rPr>
+        <w:t>console</w:t>
+      </w:r>
+      <w:r>
+        <w:rPr>
+          <w:rFonts w:ascii="Consolas" w:eastAsia="Times New Roman" w:hAnsi="Consolas" w:cs="Times New Roman"/>
+          <w:color w:val="D4D4D4"/>
+          <w:sz w:val="36"/>
+          <w:szCs w:val="36"/>
+          <w:lang w:eastAsia="es-ES"/>
+        </w:rPr>
+        <w:t>.</w:t>
+      </w:r>
+      <w:r>
+        <w:rPr>
+          <w:rFonts w:ascii="Consolas" w:eastAsia="Times New Roman" w:hAnsi="Consolas" w:cs="Times New Roman"/>
+          <w:color w:val="DCDCAA"/>
+          <w:sz w:val="36"/>
+          <w:szCs w:val="36"/>
+          <w:lang w:eastAsia="es-ES"/>
+        </w:rPr>
+        <w:t>log</w:t>
+      </w:r>
+      <w:r>
+        <w:rPr>
+          <w:rFonts w:ascii="Consolas" w:eastAsia="Times New Roman" w:hAnsi="Consolas" w:cs="Times New Roman"/>
+          <w:color w:val="D4D4D4"/>
+          <w:sz w:val="36"/>
+          <w:szCs w:val="36"/>
+          <w:lang w:eastAsia="es-ES"/>
+        </w:rPr>
+        <w:t xml:space="preserve"> (</w:t>
+      </w:r>
+      <w:proofErr w:type="spellStart"/>
+      <w:r>
+        <w:rPr>
+          <w:rFonts w:ascii="Consolas" w:eastAsia="Times New Roman" w:hAnsi="Consolas" w:cs="Times New Roman"/>
+          <w:color w:val="9CDCFE"/>
+          <w:sz w:val="36"/>
+          <w:szCs w:val="36"/>
+          <w:lang w:eastAsia="es-ES"/>
+        </w:rPr>
+        <w:t>parametros</w:t>
+      </w:r>
+      <w:proofErr w:type="spellEnd"/>
+      <w:r>
+        <w:rPr>
+          <w:rFonts w:ascii="Consolas" w:eastAsia="Times New Roman" w:hAnsi="Consolas" w:cs="Times New Roman"/>
+          <w:color w:val="D4D4D4"/>
+          <w:sz w:val="36"/>
+          <w:szCs w:val="36"/>
+          <w:lang w:eastAsia="es-ES"/>
+        </w:rPr>
+        <w:t>);</w:t>
+      </w:r>
     </w:p>
     <w:p>
       <w:bookmarkStart w:id="0" w:name="_GoBack"/>

</xml_diff>